<commit_message>
Reviewed and corrected format. Added few more action items in the requirements
</commit_message>
<xml_diff>
--- a/FlipKart Project Requirements.docx
+++ b/FlipKart Project Requirements.docx
@@ -1,6 +1,6 @@
 
 <file path=word/document.xml><?xml version="1.0" encoding="utf-8"?>
-<w:document xmlns:wpc="http://schemas.microsoft.com/office/word/2010/wordprocessingCanvas" xmlns:mo="http://schemas.microsoft.com/office/mac/office/2008/main" xmlns:mc="http://schemas.openxmlformats.org/markup-compatibility/2006" xmlns:mv="urn:schemas-microsoft-com:mac:vml" xmlns:o="urn:schemas-microsoft-com:office:office" xmlns:r="http://schemas.openxmlformats.org/officeDocument/2006/relationships" xmlns:m="http://schemas.openxmlformats.org/officeDocument/2006/math" xmlns:v="urn:schemas-microsoft-com:vml" xmlns:wp14="http://schemas.microsoft.com/office/word/2010/wordprocessingDrawing" xmlns:wp="http://schemas.openxmlformats.org/drawingml/2006/wordprocessingDrawing" xmlns:w10="urn:schemas-microsoft-com:office:word" xmlns:w="http://schemas.openxmlformats.org/wordprocessingml/2006/main" xmlns:w14="http://schemas.microsoft.com/office/word/2010/wordml" xmlns:w15="http://schemas.microsoft.com/office/word/2012/wordml" xmlns:wpg="http://schemas.microsoft.com/office/word/2010/wordprocessingGroup" xmlns:wpi="http://schemas.microsoft.com/office/word/2010/wordprocessingInk" xmlns:wne="http://schemas.microsoft.com/office/word/2006/wordml" xmlns:wps="http://schemas.microsoft.com/office/word/2010/wordprocessingShape" mc:Ignorable="w14 w15 wp14">
+<w:document xmlns:wpc="http://schemas.microsoft.com/office/word/2010/wordprocessingCanvas" xmlns:cx="http://schemas.microsoft.com/office/drawing/2014/chartex" xmlns:cx1="http://schemas.microsoft.com/office/drawing/2015/9/8/chartex" xmlns:cx2="http://schemas.microsoft.com/office/drawing/2015/10/21/chartex" xmlns:cx3="http://schemas.microsoft.com/office/drawing/2016/5/9/chartex" xmlns:cx4="http://schemas.microsoft.com/office/drawing/2016/5/10/chartex" xmlns:cx5="http://schemas.microsoft.com/office/drawing/2016/5/11/chartex" xmlns:cx6="http://schemas.microsoft.com/office/drawing/2016/5/12/chartex" xmlns:cx7="http://schemas.microsoft.com/office/drawing/2016/5/13/chartex" xmlns:cx8="http://schemas.microsoft.com/office/drawing/2016/5/14/chartex" xmlns:mc="http://schemas.openxmlformats.org/markup-compatibility/2006" xmlns:aink="http://schemas.microsoft.com/office/drawing/2016/ink" xmlns:am3d="http://schemas.microsoft.com/office/drawing/2017/model3d" xmlns:o="urn:schemas-microsoft-com:office:office" xmlns:r="http://schemas.openxmlformats.org/officeDocument/2006/relationships" xmlns:m="http://schemas.openxmlformats.org/officeDocument/2006/math" xmlns:v="urn:schemas-microsoft-com:vml" xmlns:wp14="http://schemas.microsoft.com/office/word/2010/wordprocessingDrawing" xmlns:wp="http://schemas.openxmlformats.org/drawingml/2006/wordprocessingDrawing" xmlns:w10="urn:schemas-microsoft-com:office:word" xmlns:w="http://schemas.openxmlformats.org/wordprocessingml/2006/main" xmlns:w14="http://schemas.microsoft.com/office/word/2010/wordml" xmlns:w15="http://schemas.microsoft.com/office/word/2012/wordml" xmlns:w16cid="http://schemas.microsoft.com/office/word/2016/wordml/cid" xmlns:w16se="http://schemas.microsoft.com/office/word/2015/wordml/symex" xmlns:wpg="http://schemas.microsoft.com/office/word/2010/wordprocessingGroup" xmlns:wpi="http://schemas.microsoft.com/office/word/2010/wordprocessingInk" xmlns:wne="http://schemas.microsoft.com/office/word/2006/wordml" xmlns:wps="http://schemas.microsoft.com/office/word/2010/wordprocessingShape" mc:Ignorable="w14 w15 w16se w16cid wp14">
   <w:body>
     <w:p>
       <w:pPr>
@@ -187,7 +187,23 @@
           <w:sz w:val="24"/>
           <w:szCs w:val="24"/>
         </w:rPr>
-        <w:t xml:space="preserve">Danny Song, Ting Ting Xu, </w:t>
+        <w:t>Danny Song, Ting</w:t>
+      </w:r>
+      <w:r>
+        <w:rPr>
+          <w:rFonts w:ascii="Times New Roman" w:eastAsia="Times New Roman" w:hAnsi="Times New Roman" w:cs="Times New Roman"/>
+          <w:sz w:val="24"/>
+          <w:szCs w:val="24"/>
+        </w:rPr>
+        <w:t>t</w:t>
+      </w:r>
+      <w:r>
+        <w:rPr>
+          <w:rFonts w:ascii="Times New Roman" w:eastAsia="Times New Roman" w:hAnsi="Times New Roman" w:cs="Times New Roman"/>
+          <w:sz w:val="24"/>
+          <w:szCs w:val="24"/>
+        </w:rPr>
+        <w:t xml:space="preserve">ing Xu, </w:t>
       </w:r>
       <w:proofErr w:type="spellStart"/>
       <w:r>
@@ -485,7 +501,6 @@
     </w:p>
     <w:p>
       <w:pPr>
-        <w:jc w:val="center"/>
         <w:rPr>
           <w:rFonts w:ascii="Times New Roman" w:eastAsia="Times New Roman" w:hAnsi="Times New Roman" w:cs="Times New Roman"/>
           <w:b/>
@@ -521,12 +536,29 @@
           <w:sz w:val="24"/>
           <w:szCs w:val="24"/>
         </w:rPr>
-        <w:t>This project will create a worldwide online shopping website to support e-commerce service. It provides an electronic retail and business platform for registered users to purchase and sell products. This electronic platform will replace the typical online shopping website. It will provide small business or individuals an easier way to post and sell their products, and also serves buyers a more fast and simple way to finish payment transaction. It will become the mainstream online shopping system in the United State and overseas The stakeholders will be 77 billion people worldwide, those people including retail suppliers, entrepreneurs. This platform will provide users a simple, fast, and secure e-commerce site.</w:t>
-      </w:r>
-    </w:p>
-    <w:p>
-      <w:pPr>
-        <w:jc w:val="center"/>
+        <w:t xml:space="preserve">This project will create a worldwide online shopping website to support e-commerce service. It provides an electronic retail and business platform for registered users to purchase and sell products. This electronic platform will replace the typical online shopping website. It will provide small business or individuals an easier way to post and sell their products, and also serves buyers a more fast and simple way to finish payment transaction. It will become the mainstream online shopping system in the United State and overseas </w:t>
+      </w:r>
+      <w:r>
+        <w:rPr>
+          <w:rFonts w:ascii="Times New Roman" w:eastAsia="Times New Roman" w:hAnsi="Times New Roman" w:cs="Times New Roman"/>
+          <w:color w:val="24292E"/>
+          <w:sz w:val="24"/>
+          <w:szCs w:val="24"/>
+        </w:rPr>
+        <w:t>the</w:t>
+      </w:r>
+      <w:r>
+        <w:rPr>
+          <w:rFonts w:ascii="Times New Roman" w:eastAsia="Times New Roman" w:hAnsi="Times New Roman" w:cs="Times New Roman"/>
+          <w:color w:val="24292E"/>
+          <w:sz w:val="24"/>
+          <w:szCs w:val="24"/>
+        </w:rPr>
+        <w:t xml:space="preserve"> stakeholders will be 77 billion people worldwide, those people including retail suppliers, entrepreneurs. This platform will provide users a simple, fast, and secure e-commerce site.</w:t>
+      </w:r>
+    </w:p>
+    <w:p>
+      <w:pPr>
         <w:rPr>
           <w:rFonts w:ascii="Times New Roman" w:eastAsia="Times New Roman" w:hAnsi="Times New Roman" w:cs="Times New Roman"/>
           <w:b/>
@@ -562,7 +594,27 @@
           <w:szCs w:val="24"/>
           <w:highlight w:val="white"/>
         </w:rPr>
-        <w:t>This ecommerce site will be designed to run within the clients browser and thus the GUI will be created using HTML, CSS. The web server will be handled using Apache Tomcat and thus will be developed using Java EE. This Tomcat server will provide the client with the GUI as well as connect them to the database which will use MySQL as its database management system. The Tomcat server will communicate with the MySQL database through JDBC.</w:t>
+        <w:t xml:space="preserve">This ecommerce site will be designed to run within the </w:t>
+      </w:r>
+      <w:r>
+        <w:rPr>
+          <w:rFonts w:ascii="Times New Roman" w:eastAsia="Times New Roman" w:hAnsi="Times New Roman" w:cs="Times New Roman"/>
+          <w:color w:val="24292E"/>
+          <w:sz w:val="24"/>
+          <w:szCs w:val="24"/>
+          <w:highlight w:val="white"/>
+        </w:rPr>
+        <w:t>client’s</w:t>
+      </w:r>
+      <w:r>
+        <w:rPr>
+          <w:rFonts w:ascii="Times New Roman" w:eastAsia="Times New Roman" w:hAnsi="Times New Roman" w:cs="Times New Roman"/>
+          <w:color w:val="24292E"/>
+          <w:sz w:val="24"/>
+          <w:szCs w:val="24"/>
+          <w:highlight w:val="white"/>
+        </w:rPr>
+        <w:t xml:space="preserve"> browser and thus the GUI will be created using HTML, CSS. The web server will be handled using Apache Tomcat and thus will be developed using Java EE. This Tomcat server will provide the client with the GUI as well as connect them to the database which will use MySQL as its database management system. The Tomcat server will communicate with the MySQL database through JDBC.</w:t>
       </w:r>
       <w:r>
         <w:rPr>
@@ -777,7 +829,27 @@
           <w:szCs w:val="24"/>
           <w:highlight w:val="white"/>
         </w:rPr>
-        <w:t>MySQL version 14.14  Database Management System</w:t>
+        <w:t xml:space="preserve">MySQL version </w:t>
+      </w:r>
+      <w:r>
+        <w:rPr>
+          <w:rFonts w:ascii="Times New Roman" w:eastAsia="Times New Roman" w:hAnsi="Times New Roman" w:cs="Times New Roman"/>
+          <w:color w:val="24292E"/>
+          <w:sz w:val="24"/>
+          <w:szCs w:val="24"/>
+          <w:highlight w:val="white"/>
+        </w:rPr>
+        <w:t>14.14 Database</w:t>
+      </w:r>
+      <w:r>
+        <w:rPr>
+          <w:rFonts w:ascii="Times New Roman" w:eastAsia="Times New Roman" w:hAnsi="Times New Roman" w:cs="Times New Roman"/>
+          <w:color w:val="24292E"/>
+          <w:sz w:val="24"/>
+          <w:szCs w:val="24"/>
+          <w:highlight w:val="white"/>
+        </w:rPr>
+        <w:t xml:space="preserve"> Management System</w:t>
       </w:r>
     </w:p>
     <w:p>
@@ -915,7 +987,6 @@
     </w:p>
     <w:p>
       <w:pPr>
-        <w:jc w:val="center"/>
         <w:rPr>
           <w:rFonts w:ascii="Times New Roman" w:eastAsia="Times New Roman" w:hAnsi="Times New Roman" w:cs="Times New Roman"/>
           <w:b/>
@@ -1082,7 +1153,39 @@
           <w:sz w:val="24"/>
           <w:szCs w:val="24"/>
         </w:rPr>
-        <w:t>The user will be able to see the each product’s name, picture, and price</w:t>
+        <w:t xml:space="preserve">The user will be able to see </w:t>
+      </w:r>
+      <w:r>
+        <w:rPr>
+          <w:rFonts w:ascii="Times New Roman" w:eastAsia="Times New Roman" w:hAnsi="Times New Roman" w:cs="Times New Roman"/>
+          <w:sz w:val="24"/>
+          <w:szCs w:val="24"/>
+        </w:rPr>
+        <w:t>each</w:t>
+      </w:r>
+      <w:r>
+        <w:rPr>
+          <w:rFonts w:ascii="Times New Roman" w:eastAsia="Times New Roman" w:hAnsi="Times New Roman" w:cs="Times New Roman"/>
+          <w:sz w:val="24"/>
+          <w:szCs w:val="24"/>
+        </w:rPr>
+        <w:t xml:space="preserve"> product</w:t>
+      </w:r>
+      <w:r>
+        <w:rPr>
+          <w:rFonts w:ascii="Times New Roman" w:eastAsia="Times New Roman" w:hAnsi="Times New Roman" w:cs="Times New Roman"/>
+          <w:sz w:val="24"/>
+          <w:szCs w:val="24"/>
+        </w:rPr>
+        <w:t>’</w:t>
+      </w:r>
+      <w:r>
+        <w:rPr>
+          <w:rFonts w:ascii="Times New Roman" w:eastAsia="Times New Roman" w:hAnsi="Times New Roman" w:cs="Times New Roman"/>
+          <w:sz w:val="24"/>
+          <w:szCs w:val="24"/>
+        </w:rPr>
+        <w:t>s name, picture, and price</w:t>
       </w:r>
     </w:p>
     <w:p>
@@ -1143,16 +1246,14 @@
         </w:rPr>
         <w:t xml:space="preserve">If a user clicks on a product a new page will be loaded that displays additional information about the product. The page will provide the user additional information about the product as well as the option to purchase and add to their </w:t>
       </w:r>
-      <w:proofErr w:type="spellStart"/>
-      <w:r>
-        <w:rPr>
-          <w:rFonts w:ascii="Times New Roman" w:eastAsia="Times New Roman" w:hAnsi="Times New Roman" w:cs="Times New Roman"/>
-          <w:sz w:val="24"/>
-          <w:szCs w:val="24"/>
-        </w:rPr>
-        <w:t>wishlist</w:t>
-      </w:r>
-      <w:proofErr w:type="spellEnd"/>
+      <w:r>
+        <w:rPr>
+          <w:rFonts w:ascii="Times New Roman" w:eastAsia="Times New Roman" w:hAnsi="Times New Roman" w:cs="Times New Roman"/>
+          <w:sz w:val="24"/>
+          <w:szCs w:val="24"/>
+        </w:rPr>
+        <w:t>wish list</w:t>
+      </w:r>
       <w:r>
         <w:rPr>
           <w:rFonts w:ascii="Times New Roman" w:eastAsia="Times New Roman" w:hAnsi="Times New Roman" w:cs="Times New Roman"/>
@@ -1177,6 +1278,58 @@
           <w:szCs w:val="24"/>
         </w:rPr>
         <w:t>Search for Products:</w:t>
+      </w:r>
+    </w:p>
+    <w:p>
+      <w:pPr>
+        <w:pStyle w:val="ListParagraph"/>
+        <w:numPr>
+          <w:ilvl w:val="0"/>
+          <w:numId w:val="28"/>
+        </w:numPr>
+        <w:rPr>
+          <w:rFonts w:ascii="Times New Roman" w:eastAsia="Times New Roman" w:hAnsi="Times New Roman" w:cs="Times New Roman"/>
+          <w:sz w:val="24"/>
+          <w:szCs w:val="24"/>
+        </w:rPr>
+      </w:pPr>
+      <w:r>
+        <w:rPr>
+          <w:rFonts w:ascii="Times New Roman" w:eastAsia="Times New Roman" w:hAnsi="Times New Roman" w:cs="Times New Roman"/>
+          <w:sz w:val="24"/>
+          <w:szCs w:val="24"/>
+        </w:rPr>
+        <w:t xml:space="preserve">The system shall be able to prompt users to select the product brand </w:t>
+      </w:r>
+    </w:p>
+    <w:p>
+      <w:pPr>
+        <w:pStyle w:val="ListParagraph"/>
+        <w:numPr>
+          <w:ilvl w:val="0"/>
+          <w:numId w:val="28"/>
+        </w:numPr>
+        <w:rPr>
+          <w:rFonts w:ascii="Times New Roman" w:eastAsia="Times New Roman" w:hAnsi="Times New Roman" w:cs="Times New Roman"/>
+          <w:sz w:val="24"/>
+          <w:szCs w:val="24"/>
+        </w:rPr>
+      </w:pPr>
+      <w:r>
+        <w:rPr>
+          <w:rFonts w:ascii="Times New Roman" w:eastAsia="Times New Roman" w:hAnsi="Times New Roman" w:cs="Times New Roman"/>
+          <w:sz w:val="24"/>
+          <w:szCs w:val="24"/>
+        </w:rPr>
+        <w:t xml:space="preserve">The system shall be able to search and find products in certain categories and specific </w:t>
+      </w:r>
+      <w:r>
+        <w:rPr>
+          <w:rFonts w:ascii="Times New Roman" w:eastAsia="Times New Roman" w:hAnsi="Times New Roman" w:cs="Times New Roman"/>
+          <w:sz w:val="24"/>
+          <w:szCs w:val="24"/>
+        </w:rPr>
+        <w:t>attributes.</w:t>
       </w:r>
     </w:p>
     <w:p>
@@ -1235,6 +1388,67 @@
           <w:sz w:val="24"/>
           <w:szCs w:val="24"/>
         </w:rPr>
+        <w:t>Trending products:</w:t>
+      </w:r>
+    </w:p>
+    <w:p>
+      <w:pPr>
+        <w:pStyle w:val="ListParagraph"/>
+        <w:numPr>
+          <w:ilvl w:val="0"/>
+          <w:numId w:val="29"/>
+        </w:numPr>
+        <w:rPr>
+          <w:rFonts w:ascii="Times New Roman" w:eastAsia="Times New Roman" w:hAnsi="Times New Roman" w:cs="Times New Roman"/>
+          <w:sz w:val="24"/>
+          <w:szCs w:val="24"/>
+        </w:rPr>
+      </w:pPr>
+      <w:r>
+        <w:rPr>
+          <w:rFonts w:ascii="Times New Roman" w:eastAsia="Times New Roman" w:hAnsi="Times New Roman" w:cs="Times New Roman"/>
+          <w:sz w:val="24"/>
+          <w:szCs w:val="24"/>
+        </w:rPr>
+        <w:t>The system shall be able to list all the trending products by categories.</w:t>
+      </w:r>
+    </w:p>
+    <w:p>
+      <w:pPr>
+        <w:pStyle w:val="ListParagraph"/>
+        <w:numPr>
+          <w:ilvl w:val="0"/>
+          <w:numId w:val="29"/>
+        </w:numPr>
+        <w:rPr>
+          <w:rFonts w:ascii="Times New Roman" w:eastAsia="Times New Roman" w:hAnsi="Times New Roman" w:cs="Times New Roman"/>
+          <w:sz w:val="24"/>
+          <w:szCs w:val="24"/>
+        </w:rPr>
+      </w:pPr>
+      <w:r>
+        <w:rPr>
+          <w:rFonts w:ascii="Times New Roman" w:eastAsia="Times New Roman" w:hAnsi="Times New Roman" w:cs="Times New Roman"/>
+          <w:sz w:val="24"/>
+          <w:szCs w:val="24"/>
+        </w:rPr>
+        <w:t>The system shall be able to list all the trending products by weekly, monthly and yearly.</w:t>
+      </w:r>
+    </w:p>
+    <w:p>
+      <w:pPr>
+        <w:rPr>
+          <w:rFonts w:ascii="Times New Roman" w:eastAsia="Times New Roman" w:hAnsi="Times New Roman" w:cs="Times New Roman"/>
+          <w:sz w:val="24"/>
+          <w:szCs w:val="24"/>
+        </w:rPr>
+      </w:pPr>
+      <w:r>
+        <w:rPr>
+          <w:rFonts w:ascii="Times New Roman" w:eastAsia="Times New Roman" w:hAnsi="Times New Roman" w:cs="Times New Roman"/>
+          <w:sz w:val="24"/>
+          <w:szCs w:val="24"/>
+        </w:rPr>
         <w:t>Split Products into Separate Pages:</w:t>
       </w:r>
     </w:p>
@@ -1256,6 +1470,7 @@
           <w:sz w:val="24"/>
           <w:szCs w:val="24"/>
         </w:rPr>
+        <w:lastRenderedPageBreak/>
         <w:t>The system shall be able to split the displayed products into separate pages if the product count exceeds a certain number.</w:t>
       </w:r>
     </w:p>
@@ -1294,7 +1509,23 @@
           <w:sz w:val="24"/>
           <w:szCs w:val="24"/>
         </w:rPr>
-        <w:t>Sort Products by:</w:t>
+        <w:t xml:space="preserve"> S</w:t>
+      </w:r>
+      <w:r>
+        <w:rPr>
+          <w:rFonts w:ascii="Times New Roman" w:eastAsia="Times New Roman" w:hAnsi="Times New Roman" w:cs="Times New Roman"/>
+          <w:sz w:val="24"/>
+          <w:szCs w:val="24"/>
+        </w:rPr>
+        <w:t>ort Products by</w:t>
+      </w:r>
+      <w:r>
+        <w:rPr>
+          <w:rFonts w:ascii="Times New Roman" w:eastAsia="Times New Roman" w:hAnsi="Times New Roman" w:cs="Times New Roman"/>
+          <w:sz w:val="24"/>
+          <w:szCs w:val="24"/>
+        </w:rPr>
+        <w:t>:</w:t>
       </w:r>
     </w:p>
     <w:p>
@@ -1336,7 +1567,6 @@
           <w:sz w:val="24"/>
           <w:szCs w:val="24"/>
         </w:rPr>
-        <w:lastRenderedPageBreak/>
         <w:t xml:space="preserve">The system shall be able to rearrange the products based on the user’s selected sorting criteria </w:t>
       </w:r>
     </w:p>
@@ -1354,25 +1584,23 @@
           <w:sz w:val="24"/>
           <w:szCs w:val="24"/>
         </w:rPr>
-        <w:t xml:space="preserve">Add Products to </w:t>
-      </w:r>
-      <w:proofErr w:type="spellStart"/>
-      <w:r>
-        <w:rPr>
-          <w:rFonts w:ascii="Times New Roman" w:eastAsia="Times New Roman" w:hAnsi="Times New Roman" w:cs="Times New Roman"/>
-          <w:sz w:val="24"/>
-          <w:szCs w:val="24"/>
-        </w:rPr>
-        <w:t>Wishlist</w:t>
-      </w:r>
-      <w:proofErr w:type="spellEnd"/>
-      <w:r>
-        <w:rPr>
-          <w:rFonts w:ascii="Times New Roman" w:eastAsia="Times New Roman" w:hAnsi="Times New Roman" w:cs="Times New Roman"/>
-          <w:sz w:val="24"/>
-          <w:szCs w:val="24"/>
-        </w:rPr>
-        <w:t>:</w:t>
+        <w:t>Add Products to Wish</w:t>
+      </w:r>
+      <w:r>
+        <w:rPr>
+          <w:rFonts w:ascii="Times New Roman" w:eastAsia="Times New Roman" w:hAnsi="Times New Roman" w:cs="Times New Roman"/>
+          <w:sz w:val="24"/>
+          <w:szCs w:val="24"/>
+        </w:rPr>
+        <w:t xml:space="preserve"> L</w:t>
+      </w:r>
+      <w:r>
+        <w:rPr>
+          <w:rFonts w:ascii="Times New Roman" w:eastAsia="Times New Roman" w:hAnsi="Times New Roman" w:cs="Times New Roman"/>
+          <w:sz w:val="24"/>
+          <w:szCs w:val="24"/>
+        </w:rPr>
+        <w:t>ist:</w:t>
       </w:r>
     </w:p>
     <w:p>
@@ -1395,16 +1623,14 @@
         </w:rPr>
         <w:t xml:space="preserve">The user shall be able to add a product to their </w:t>
       </w:r>
-      <w:proofErr w:type="spellStart"/>
-      <w:r>
-        <w:rPr>
-          <w:rFonts w:ascii="Times New Roman" w:eastAsia="Times New Roman" w:hAnsi="Times New Roman" w:cs="Times New Roman"/>
-          <w:sz w:val="24"/>
-          <w:szCs w:val="24"/>
-        </w:rPr>
-        <w:t>wishlist</w:t>
-      </w:r>
-      <w:proofErr w:type="spellEnd"/>
+      <w:r>
+        <w:rPr>
+          <w:rFonts w:ascii="Times New Roman" w:eastAsia="Times New Roman" w:hAnsi="Times New Roman" w:cs="Times New Roman"/>
+          <w:sz w:val="24"/>
+          <w:szCs w:val="24"/>
+        </w:rPr>
+        <w:t>wish list</w:t>
+      </w:r>
       <w:r>
         <w:rPr>
           <w:rFonts w:ascii="Times New Roman" w:eastAsia="Times New Roman" w:hAnsi="Times New Roman" w:cs="Times New Roman"/>
@@ -1434,16 +1660,14 @@
         </w:rPr>
         <w:t xml:space="preserve">The system shall be able to add the product to a </w:t>
       </w:r>
-      <w:proofErr w:type="spellStart"/>
-      <w:r>
-        <w:rPr>
-          <w:rFonts w:ascii="Times New Roman" w:eastAsia="Times New Roman" w:hAnsi="Times New Roman" w:cs="Times New Roman"/>
-          <w:sz w:val="24"/>
-          <w:szCs w:val="24"/>
-        </w:rPr>
-        <w:t>wishlist</w:t>
-      </w:r>
-      <w:proofErr w:type="spellEnd"/>
+      <w:r>
+        <w:rPr>
+          <w:rFonts w:ascii="Times New Roman" w:eastAsia="Times New Roman" w:hAnsi="Times New Roman" w:cs="Times New Roman"/>
+          <w:sz w:val="24"/>
+          <w:szCs w:val="24"/>
+        </w:rPr>
+        <w:t>wish list</w:t>
+      </w:r>
       <w:r>
         <w:rPr>
           <w:rFonts w:ascii="Times New Roman" w:eastAsia="Times New Roman" w:hAnsi="Times New Roman" w:cs="Times New Roman"/>
@@ -1452,16 +1676,14 @@
         </w:rPr>
         <w:t xml:space="preserve"> only accessible by the user. The </w:t>
       </w:r>
-      <w:proofErr w:type="spellStart"/>
-      <w:r>
-        <w:rPr>
-          <w:rFonts w:ascii="Times New Roman" w:eastAsia="Times New Roman" w:hAnsi="Times New Roman" w:cs="Times New Roman"/>
-          <w:sz w:val="24"/>
-          <w:szCs w:val="24"/>
-        </w:rPr>
-        <w:t>wishlist</w:t>
-      </w:r>
-      <w:proofErr w:type="spellEnd"/>
+      <w:r>
+        <w:rPr>
+          <w:rFonts w:ascii="Times New Roman" w:eastAsia="Times New Roman" w:hAnsi="Times New Roman" w:cs="Times New Roman"/>
+          <w:sz w:val="24"/>
+          <w:szCs w:val="24"/>
+        </w:rPr>
+        <w:t>wish list</w:t>
+      </w:r>
       <w:r>
         <w:rPr>
           <w:rFonts w:ascii="Times New Roman" w:eastAsia="Times New Roman" w:hAnsi="Times New Roman" w:cs="Times New Roman"/>
@@ -1485,25 +1707,55 @@
           <w:sz w:val="24"/>
           <w:szCs w:val="24"/>
         </w:rPr>
-        <w:t xml:space="preserve">Transfer Products From </w:t>
-      </w:r>
-      <w:proofErr w:type="spellStart"/>
-      <w:r>
-        <w:rPr>
-          <w:rFonts w:ascii="Times New Roman" w:eastAsia="Times New Roman" w:hAnsi="Times New Roman" w:cs="Times New Roman"/>
-          <w:sz w:val="24"/>
-          <w:szCs w:val="24"/>
-        </w:rPr>
-        <w:t>Wishlist</w:t>
-      </w:r>
-      <w:proofErr w:type="spellEnd"/>
-      <w:r>
-        <w:rPr>
-          <w:rFonts w:ascii="Times New Roman" w:eastAsia="Times New Roman" w:hAnsi="Times New Roman" w:cs="Times New Roman"/>
-          <w:sz w:val="24"/>
-          <w:szCs w:val="24"/>
-        </w:rPr>
-        <w:t xml:space="preserve"> to Cart:</w:t>
+        <w:t xml:space="preserve">Transfer Products </w:t>
+      </w:r>
+      <w:r>
+        <w:rPr>
+          <w:rFonts w:ascii="Times New Roman" w:eastAsia="Times New Roman" w:hAnsi="Times New Roman" w:cs="Times New Roman"/>
+          <w:sz w:val="24"/>
+          <w:szCs w:val="24"/>
+        </w:rPr>
+        <w:t>from</w:t>
+      </w:r>
+      <w:r>
+        <w:rPr>
+          <w:rFonts w:ascii="Times New Roman" w:eastAsia="Times New Roman" w:hAnsi="Times New Roman" w:cs="Times New Roman"/>
+          <w:sz w:val="24"/>
+          <w:szCs w:val="24"/>
+        </w:rPr>
+        <w:t xml:space="preserve"> </w:t>
+      </w:r>
+      <w:r>
+        <w:rPr>
+          <w:rFonts w:ascii="Times New Roman" w:eastAsia="Times New Roman" w:hAnsi="Times New Roman" w:cs="Times New Roman"/>
+          <w:sz w:val="24"/>
+          <w:szCs w:val="24"/>
+        </w:rPr>
+        <w:t>W</w:t>
+      </w:r>
+      <w:r>
+        <w:rPr>
+          <w:rFonts w:ascii="Times New Roman" w:eastAsia="Times New Roman" w:hAnsi="Times New Roman" w:cs="Times New Roman"/>
+          <w:sz w:val="24"/>
+          <w:szCs w:val="24"/>
+        </w:rPr>
+        <w:t>ish</w:t>
+      </w:r>
+      <w:r>
+        <w:rPr>
+          <w:rFonts w:ascii="Times New Roman" w:eastAsia="Times New Roman" w:hAnsi="Times New Roman" w:cs="Times New Roman"/>
+          <w:sz w:val="24"/>
+          <w:szCs w:val="24"/>
+        </w:rPr>
+        <w:t xml:space="preserve"> L</w:t>
+      </w:r>
+      <w:r>
+        <w:rPr>
+          <w:rFonts w:ascii="Times New Roman" w:eastAsia="Times New Roman" w:hAnsi="Times New Roman" w:cs="Times New Roman"/>
+          <w:sz w:val="24"/>
+          <w:szCs w:val="24"/>
+        </w:rPr>
+        <w:t>ist to Cart:</w:t>
       </w:r>
     </w:p>
     <w:p>
@@ -1527,16 +1779,14 @@
         </w:rPr>
         <w:t xml:space="preserve">The user shall be able to transfer one or more selected products from their </w:t>
       </w:r>
-      <w:proofErr w:type="spellStart"/>
-      <w:r>
-        <w:rPr>
-          <w:rFonts w:ascii="Times New Roman" w:eastAsia="Times New Roman" w:hAnsi="Times New Roman" w:cs="Times New Roman"/>
-          <w:sz w:val="24"/>
-          <w:szCs w:val="24"/>
-        </w:rPr>
-        <w:t>wishlist</w:t>
-      </w:r>
-      <w:proofErr w:type="spellEnd"/>
+      <w:r>
+        <w:rPr>
+          <w:rFonts w:ascii="Times New Roman" w:eastAsia="Times New Roman" w:hAnsi="Times New Roman" w:cs="Times New Roman"/>
+          <w:sz w:val="24"/>
+          <w:szCs w:val="24"/>
+        </w:rPr>
+        <w:t>wish list</w:t>
+      </w:r>
       <w:r>
         <w:rPr>
           <w:rFonts w:ascii="Times New Roman" w:eastAsia="Times New Roman" w:hAnsi="Times New Roman" w:cs="Times New Roman"/>
@@ -1567,16 +1817,14 @@
         </w:rPr>
         <w:t xml:space="preserve">The system shall be able to remove the product from the user’s </w:t>
       </w:r>
-      <w:proofErr w:type="spellStart"/>
-      <w:r>
-        <w:rPr>
-          <w:rFonts w:ascii="Times New Roman" w:eastAsia="Times New Roman" w:hAnsi="Times New Roman" w:cs="Times New Roman"/>
-          <w:sz w:val="24"/>
-          <w:szCs w:val="24"/>
-        </w:rPr>
-        <w:t>wishlist</w:t>
-      </w:r>
-      <w:proofErr w:type="spellEnd"/>
+      <w:r>
+        <w:rPr>
+          <w:rFonts w:ascii="Times New Roman" w:eastAsia="Times New Roman" w:hAnsi="Times New Roman" w:cs="Times New Roman"/>
+          <w:sz w:val="24"/>
+          <w:szCs w:val="24"/>
+        </w:rPr>
+        <w:t>wish list</w:t>
+      </w:r>
       <w:r>
         <w:rPr>
           <w:rFonts w:ascii="Times New Roman" w:eastAsia="Times New Roman" w:hAnsi="Times New Roman" w:cs="Times New Roman"/>
@@ -1724,6 +1972,8 @@
         </w:rPr>
         <w:t>The user shall be able to view the products and the quantity of each product in their shopping cart, as well as a total cost for all the items.</w:t>
       </w:r>
+      <w:bookmarkStart w:id="0" w:name="_GoBack"/>
+      <w:bookmarkEnd w:id="0"/>
     </w:p>
     <w:p>
       <w:pPr>
@@ -1819,7 +2069,23 @@
           <w:sz w:val="24"/>
           <w:szCs w:val="24"/>
         </w:rPr>
-        <w:t>The user shall be able to edit the information products they have for sale. This will allow them to change the price or description of the product as well as add new photos. However users will not be allowed to change the products name or remove pictures.</w:t>
+        <w:t xml:space="preserve">The user shall be able to edit the information products they have for sale. This will allow them to change the price or description of the product as well as add new photos. </w:t>
+      </w:r>
+      <w:r>
+        <w:rPr>
+          <w:rFonts w:ascii="Times New Roman" w:eastAsia="Times New Roman" w:hAnsi="Times New Roman" w:cs="Times New Roman"/>
+          <w:sz w:val="24"/>
+          <w:szCs w:val="24"/>
+        </w:rPr>
+        <w:t>However,</w:t>
+      </w:r>
+      <w:r>
+        <w:rPr>
+          <w:rFonts w:ascii="Times New Roman" w:eastAsia="Times New Roman" w:hAnsi="Times New Roman" w:cs="Times New Roman"/>
+          <w:sz w:val="24"/>
+          <w:szCs w:val="24"/>
+        </w:rPr>
+        <w:t xml:space="preserve"> users will not be allowed to change the products name or remove pictures.</w:t>
       </w:r>
     </w:p>
     <w:p>
@@ -1857,6 +2123,7 @@
           <w:sz w:val="24"/>
           <w:szCs w:val="24"/>
         </w:rPr>
+        <w:lastRenderedPageBreak/>
         <w:t>The user shall be able to edit their personal information such as their name, email, shipping address, and payment information.</w:t>
       </w:r>
     </w:p>
@@ -1916,24 +2183,87 @@
           <w:sz w:val="24"/>
           <w:szCs w:val="24"/>
         </w:rPr>
-        <w:lastRenderedPageBreak/>
         <w:t xml:space="preserve">The system shall be able to prompt users to enter all relevant information and store it for future reference and changes. </w:t>
       </w:r>
     </w:p>
     <w:p>
       <w:pPr>
-        <w:ind w:left="720"/>
         <w:rPr>
           <w:rFonts w:ascii="Times New Roman" w:eastAsia="Times New Roman" w:hAnsi="Times New Roman" w:cs="Times New Roman"/>
           <w:b/>
-          <w:sz w:val="36"/>
-          <w:szCs w:val="36"/>
-        </w:rPr>
-      </w:pPr>
-    </w:p>
-    <w:p>
-      <w:pPr>
-        <w:jc w:val="center"/>
+          <w:sz w:val="24"/>
+          <w:szCs w:val="24"/>
+        </w:rPr>
+      </w:pPr>
+      <w:r>
+        <w:rPr>
+          <w:rFonts w:ascii="Times New Roman" w:eastAsia="Times New Roman" w:hAnsi="Times New Roman" w:cs="Times New Roman"/>
+          <w:bCs/>
+          <w:sz w:val="24"/>
+          <w:szCs w:val="24"/>
+        </w:rPr>
+        <w:t>Payment options:</w:t>
+      </w:r>
+    </w:p>
+    <w:p>
+      <w:pPr>
+        <w:pStyle w:val="ListParagraph"/>
+        <w:numPr>
+          <w:ilvl w:val="0"/>
+          <w:numId w:val="15"/>
+        </w:numPr>
+        <w:rPr>
+          <w:rFonts w:ascii="Times New Roman" w:eastAsia="Times New Roman" w:hAnsi="Times New Roman" w:cs="Times New Roman"/>
+          <w:b/>
+          <w:sz w:val="24"/>
+          <w:szCs w:val="24"/>
+        </w:rPr>
+      </w:pPr>
+      <w:r>
+        <w:rPr>
+          <w:rFonts w:ascii="Times New Roman" w:eastAsia="Times New Roman" w:hAnsi="Times New Roman" w:cs="Times New Roman"/>
+          <w:bCs/>
+          <w:sz w:val="24"/>
+          <w:szCs w:val="24"/>
+        </w:rPr>
+        <w:t>The system shall be able to provide multiple payment options to users and save their payment information for future purchasing.</w:t>
+      </w:r>
+    </w:p>
+    <w:p>
+      <w:pPr>
+        <w:pStyle w:val="ListParagraph"/>
+        <w:numPr>
+          <w:ilvl w:val="0"/>
+          <w:numId w:val="15"/>
+        </w:numPr>
+        <w:rPr>
+          <w:rFonts w:ascii="Times New Roman" w:eastAsia="Times New Roman" w:hAnsi="Times New Roman" w:cs="Times New Roman"/>
+          <w:b/>
+          <w:sz w:val="24"/>
+          <w:szCs w:val="24"/>
+        </w:rPr>
+      </w:pPr>
+      <w:r>
+        <w:rPr>
+          <w:rFonts w:ascii="Times New Roman" w:eastAsia="Times New Roman" w:hAnsi="Times New Roman" w:cs="Times New Roman"/>
+          <w:bCs/>
+          <w:sz w:val="24"/>
+          <w:szCs w:val="24"/>
+        </w:rPr>
+        <w:t xml:space="preserve">The system shall be able to </w:t>
+      </w:r>
+      <w:r>
+        <w:rPr>
+          <w:rFonts w:ascii="Times New Roman" w:eastAsia="Times New Roman" w:hAnsi="Times New Roman" w:cs="Times New Roman"/>
+          <w:bCs/>
+          <w:sz w:val="24"/>
+          <w:szCs w:val="24"/>
+        </w:rPr>
+        <w:t>prompt users to enter the discount and promotion code for the items on sale.</w:t>
+      </w:r>
+    </w:p>
+    <w:p>
+      <w:pPr>
         <w:rPr>
           <w:rFonts w:ascii="Times New Roman" w:eastAsia="Times New Roman" w:hAnsi="Times New Roman" w:cs="Times New Roman"/>
           <w:b/>
@@ -1959,8 +2289,8 @@
         <w:tblLook w:val="04A0" w:firstRow="1" w:lastRow="0" w:firstColumn="1" w:lastColumn="0" w:noHBand="0" w:noVBand="1"/>
       </w:tblPr>
       <w:tblGrid>
-        <w:gridCol w:w="1772"/>
-        <w:gridCol w:w="7192"/>
+        <w:gridCol w:w="1806"/>
+        <w:gridCol w:w="7158"/>
       </w:tblGrid>
       <w:tr>
         <w:trPr>
@@ -1968,7 +2298,7 @@
         </w:trPr>
         <w:tc>
           <w:tcPr>
-            <w:tcW w:w="1772" w:type="dxa"/>
+            <w:tcW w:w="1806" w:type="dxa"/>
           </w:tcPr>
           <w:p>
             <w:pPr>
@@ -1983,7 +2313,7 @@
         </w:tc>
         <w:tc>
           <w:tcPr>
-            <w:tcW w:w="7192" w:type="dxa"/>
+            <w:tcW w:w="7158" w:type="dxa"/>
           </w:tcPr>
           <w:p>
             <w:pPr>
@@ -2013,7 +2343,7 @@
         </w:trPr>
         <w:tc>
           <w:tcPr>
-            <w:tcW w:w="1772" w:type="dxa"/>
+            <w:tcW w:w="1806" w:type="dxa"/>
           </w:tcPr>
           <w:p>
             <w:pPr>
@@ -2035,30 +2365,10 @@
               <w:t>Usability</w:t>
             </w:r>
           </w:p>
-          <w:p>
-            <w:pPr>
-              <w:jc w:val="center"/>
-              <w:rPr>
-                <w:rFonts w:ascii="Times New Roman" w:eastAsia="Times New Roman" w:hAnsi="Times New Roman" w:cs="Times New Roman"/>
-                <w:b/>
-                <w:sz w:val="28"/>
-                <w:szCs w:val="28"/>
-              </w:rPr>
-            </w:pPr>
-            <w:r>
-              <w:rPr>
-                <w:rFonts w:ascii="Times New Roman" w:eastAsia="Times New Roman" w:hAnsi="Times New Roman" w:cs="Times New Roman"/>
-                <w:b/>
-                <w:sz w:val="28"/>
-                <w:szCs w:val="28"/>
-              </w:rPr>
-              <w:t>(Graphical user interface)</w:t>
-            </w:r>
-          </w:p>
         </w:tc>
         <w:tc>
           <w:tcPr>
-            <w:tcW w:w="7192" w:type="dxa"/>
+            <w:tcW w:w="7158" w:type="dxa"/>
           </w:tcPr>
           <w:p>
             <w:pPr>
@@ -2067,7 +2377,6 @@
                 <w:ilvl w:val="0"/>
                 <w:numId w:val="18"/>
               </w:numPr>
-              <w:ind w:left="697" w:hanging="357"/>
               <w:rPr>
                 <w:rFonts w:ascii="Times New Roman" w:eastAsia="Times New Roman" w:hAnsi="Times New Roman" w:cs="Times New Roman"/>
                 <w:sz w:val="24"/>
@@ -2082,16 +2391,14 @@
               </w:rPr>
               <w:t xml:space="preserve">HTML and </w:t>
             </w:r>
-            <w:proofErr w:type="spellStart"/>
-            <w:r>
-              <w:rPr>
-                <w:rFonts w:ascii="Times New Roman" w:eastAsia="Times New Roman" w:hAnsi="Times New Roman" w:cs="Times New Roman"/>
-                <w:sz w:val="24"/>
-                <w:szCs w:val="24"/>
-              </w:rPr>
-              <w:t>css</w:t>
-            </w:r>
-            <w:proofErr w:type="spellEnd"/>
+            <w:r>
+              <w:rPr>
+                <w:rFonts w:ascii="Times New Roman" w:eastAsia="Times New Roman" w:hAnsi="Times New Roman" w:cs="Times New Roman"/>
+                <w:sz w:val="24"/>
+                <w:szCs w:val="24"/>
+              </w:rPr>
+              <w:t>CSS</w:t>
+            </w:r>
             <w:r>
               <w:rPr>
                 <w:rFonts w:ascii="Times New Roman" w:eastAsia="Times New Roman" w:hAnsi="Times New Roman" w:cs="Times New Roman"/>
@@ -2106,123 +2413,7 @@
                 <w:sz w:val="24"/>
                 <w:szCs w:val="24"/>
               </w:rPr>
-              <w:t xml:space="preserve"> </w:t>
-            </w:r>
-            <w:r>
-              <w:rPr>
-                <w:rFonts w:ascii="Times New Roman" w:eastAsia="Malgun Gothic" w:hAnsi="Times New Roman" w:cs="Times New Roman"/>
-                <w:sz w:val="24"/>
-                <w:szCs w:val="24"/>
-                <w:lang w:val="en-US" w:eastAsia="ko-KR"/>
-              </w:rPr>
-              <w:t>are friendly to user experience. Categorized items are easier to find what customer</w:t>
-            </w:r>
-            <w:r>
-              <w:rPr>
-                <w:rFonts w:ascii="Times New Roman" w:eastAsia="Malgun Gothic" w:hAnsi="Times New Roman" w:cs="Times New Roman"/>
-                <w:sz w:val="24"/>
-                <w:szCs w:val="24"/>
-                <w:lang w:val="en-US" w:eastAsia="ko-KR"/>
-              </w:rPr>
-              <w:t>s need</w:t>
-            </w:r>
-            <w:r>
-              <w:rPr>
-                <w:rFonts w:ascii="Times New Roman" w:eastAsia="Malgun Gothic" w:hAnsi="Times New Roman" w:cs="Times New Roman"/>
-                <w:sz w:val="24"/>
-                <w:szCs w:val="24"/>
-                <w:lang w:val="en-US" w:eastAsia="ko-KR"/>
-              </w:rPr>
-              <w:t xml:space="preserve">. </w:t>
-            </w:r>
-            <w:r>
-              <w:rPr>
-                <w:rFonts w:ascii="Times New Roman" w:eastAsia="Malgun Gothic" w:hAnsi="Times New Roman" w:cs="Times New Roman"/>
-                <w:sz w:val="24"/>
-                <w:szCs w:val="24"/>
-                <w:lang w:val="en-US" w:eastAsia="ko-KR"/>
-              </w:rPr>
-              <w:t>I</w:t>
-            </w:r>
-            <w:r>
-              <w:rPr>
-                <w:rFonts w:ascii="Times New Roman" w:eastAsia="Malgun Gothic" w:hAnsi="Times New Roman" w:cs="Times New Roman"/>
-                <w:sz w:val="24"/>
-                <w:szCs w:val="24"/>
-                <w:lang w:val="en-US" w:eastAsia="ko-KR"/>
-              </w:rPr>
-              <w:t xml:space="preserve">tems are always posted </w:t>
-            </w:r>
-            <w:r>
-              <w:rPr>
-                <w:rFonts w:ascii="Times New Roman" w:eastAsia="Malgun Gothic" w:hAnsi="Times New Roman" w:cs="Times New Roman"/>
-                <w:sz w:val="24"/>
-                <w:szCs w:val="24"/>
-                <w:lang w:val="en-US" w:eastAsia="ko-KR"/>
-              </w:rPr>
-              <w:t>in order of popularity from</w:t>
-            </w:r>
-            <w:r>
-              <w:rPr>
-                <w:rFonts w:ascii="Times New Roman" w:eastAsia="Malgun Gothic" w:hAnsi="Times New Roman" w:cs="Times New Roman"/>
-                <w:sz w:val="24"/>
-                <w:szCs w:val="24"/>
-                <w:lang w:val="en-US" w:eastAsia="ko-KR"/>
-              </w:rPr>
-              <w:t xml:space="preserve"> the top</w:t>
-            </w:r>
-            <w:r>
-              <w:rPr>
-                <w:rFonts w:ascii="Times New Roman" w:eastAsia="Malgun Gothic" w:hAnsi="Times New Roman" w:cs="Times New Roman"/>
-                <w:sz w:val="24"/>
-                <w:szCs w:val="24"/>
-                <w:lang w:val="en-US" w:eastAsia="ko-KR"/>
-              </w:rPr>
-              <w:t xml:space="preserve"> on the</w:t>
-            </w:r>
-            <w:r>
-              <w:rPr>
-                <w:rFonts w:ascii="Times New Roman" w:eastAsia="Malgun Gothic" w:hAnsi="Times New Roman" w:cs="Times New Roman"/>
-                <w:sz w:val="24"/>
-                <w:szCs w:val="24"/>
-                <w:lang w:val="en-US" w:eastAsia="ko-KR"/>
-              </w:rPr>
-              <w:t xml:space="preserve"> list of items. </w:t>
-            </w:r>
-            <w:r>
-              <w:rPr>
-                <w:rFonts w:ascii="Times New Roman" w:eastAsia="Malgun Gothic" w:hAnsi="Times New Roman" w:cs="Times New Roman"/>
-                <w:sz w:val="24"/>
-                <w:szCs w:val="24"/>
-                <w:lang w:val="en-US" w:eastAsia="ko-KR"/>
-              </w:rPr>
-              <w:t>Seller’s hash tag also give</w:t>
-            </w:r>
-            <w:r>
-              <w:rPr>
-                <w:rFonts w:ascii="Times New Roman" w:eastAsia="Malgun Gothic" w:hAnsi="Times New Roman" w:cs="Times New Roman"/>
-                <w:sz w:val="24"/>
-                <w:szCs w:val="24"/>
-                <w:lang w:val="en-US" w:eastAsia="ko-KR"/>
-              </w:rPr>
-              <w:t>s</w:t>
-            </w:r>
-            <w:r>
-              <w:rPr>
-                <w:rFonts w:ascii="Times New Roman" w:eastAsia="Malgun Gothic" w:hAnsi="Times New Roman" w:cs="Times New Roman"/>
-                <w:sz w:val="24"/>
-                <w:szCs w:val="24"/>
-                <w:lang w:val="en-US" w:eastAsia="ko-KR"/>
-              </w:rPr>
-              <w:t xml:space="preserve"> more opportunities to sell his items. </w:t>
-            </w:r>
-            <w:r>
-              <w:rPr>
-                <w:rFonts w:ascii="Times New Roman" w:eastAsia="Times New Roman" w:hAnsi="Times New Roman" w:cs="Times New Roman"/>
-                <w:sz w:val="24"/>
-                <w:szCs w:val="24"/>
-              </w:rPr>
-              <w:t>Db system :</w:t>
+              <w:t xml:space="preserve"> Db system:</w:t>
             </w:r>
             <w:r>
               <w:rPr>
@@ -2232,16 +2423,14 @@
               </w:rPr>
               <w:t xml:space="preserve"> JDBC, </w:t>
             </w:r>
-            <w:proofErr w:type="spellStart"/>
-            <w:r>
-              <w:rPr>
-                <w:rFonts w:ascii="Times New Roman" w:eastAsia="Times New Roman" w:hAnsi="Times New Roman" w:cs="Times New Roman"/>
-                <w:sz w:val="24"/>
-                <w:szCs w:val="24"/>
-              </w:rPr>
-              <w:t>mySQL</w:t>
-            </w:r>
-            <w:proofErr w:type="spellEnd"/>
+            <w:r>
+              <w:rPr>
+                <w:rFonts w:ascii="Times New Roman" w:eastAsia="Times New Roman" w:hAnsi="Times New Roman" w:cs="Times New Roman"/>
+                <w:sz w:val="24"/>
+                <w:szCs w:val="24"/>
+              </w:rPr>
+              <w:t>MySQL</w:t>
+            </w:r>
             <w:r>
               <w:rPr>
                 <w:rFonts w:ascii="Times New Roman" w:eastAsia="Times New Roman" w:hAnsi="Times New Roman" w:cs="Times New Roman"/>
@@ -2258,7 +2447,6 @@
                 <w:ilvl w:val="0"/>
                 <w:numId w:val="18"/>
               </w:numPr>
-              <w:ind w:left="697" w:hanging="357"/>
               <w:rPr>
                 <w:rFonts w:ascii="Times New Roman" w:eastAsia="Times New Roman" w:hAnsi="Times New Roman" w:cs="Times New Roman"/>
                 <w:sz w:val="24"/>
@@ -2279,55 +2467,31 @@
                 <w:sz w:val="24"/>
                 <w:szCs w:val="24"/>
               </w:rPr>
-              <w:t xml:space="preserve"> login/signup box</w:t>
-            </w:r>
-            <w:r>
-              <w:rPr>
-                <w:rFonts w:ascii="Times New Roman" w:eastAsia="Times New Roman" w:hAnsi="Times New Roman" w:cs="Times New Roman"/>
-                <w:sz w:val="24"/>
-                <w:szCs w:val="24"/>
-              </w:rPr>
-              <w:t>, and buy and sell box</w:t>
-            </w:r>
-            <w:r>
-              <w:rPr>
-                <w:rFonts w:ascii="Times New Roman" w:eastAsia="Times New Roman" w:hAnsi="Times New Roman" w:cs="Times New Roman"/>
-                <w:sz w:val="24"/>
-                <w:szCs w:val="24"/>
-              </w:rPr>
-              <w:t xml:space="preserve"> would be </w:t>
-            </w:r>
-            <w:r>
-              <w:rPr>
-                <w:rFonts w:ascii="Times New Roman" w:eastAsia="Times New Roman" w:hAnsi="Times New Roman" w:cs="Times New Roman"/>
-                <w:sz w:val="24"/>
-                <w:szCs w:val="24"/>
-              </w:rPr>
-              <w:t xml:space="preserve">always </w:t>
-            </w:r>
-            <w:r>
-              <w:rPr>
-                <w:rFonts w:ascii="Times New Roman" w:eastAsia="Times New Roman" w:hAnsi="Times New Roman" w:cs="Times New Roman"/>
-                <w:sz w:val="24"/>
-                <w:szCs w:val="24"/>
-              </w:rPr>
-              <w:t>place</w:t>
-            </w:r>
-            <w:r>
-              <w:rPr>
-                <w:rFonts w:ascii="Times New Roman" w:eastAsia="Times New Roman" w:hAnsi="Times New Roman" w:cs="Times New Roman"/>
-                <w:sz w:val="24"/>
-                <w:szCs w:val="24"/>
-              </w:rPr>
-              <w:t>d</w:t>
-            </w:r>
-            <w:r>
-              <w:rPr>
-                <w:rFonts w:ascii="Times New Roman" w:eastAsia="Times New Roman" w:hAnsi="Times New Roman" w:cs="Times New Roman"/>
-                <w:sz w:val="24"/>
-                <w:szCs w:val="24"/>
-              </w:rPr>
-              <w:t xml:space="preserve"> </w:t>
+              <w:t xml:space="preserve"> login/signup </w:t>
+            </w:r>
+            <w:r>
+              <w:rPr>
+                <w:rFonts w:ascii="Times New Roman" w:eastAsia="Times New Roman" w:hAnsi="Times New Roman" w:cs="Times New Roman"/>
+                <w:sz w:val="24"/>
+                <w:szCs w:val="24"/>
+              </w:rPr>
+              <w:t xml:space="preserve">box, </w:t>
+            </w:r>
+            <w:r>
+              <w:rPr>
+                <w:rFonts w:ascii="Times New Roman" w:eastAsia="Times New Roman" w:hAnsi="Times New Roman" w:cs="Times New Roman"/>
+                <w:sz w:val="24"/>
+                <w:szCs w:val="24"/>
+              </w:rPr>
+              <w:t>buy and sell box</w:t>
+            </w:r>
+            <w:r>
+              <w:rPr>
+                <w:rFonts w:ascii="Times New Roman" w:eastAsia="Times New Roman" w:hAnsi="Times New Roman" w:cs="Times New Roman"/>
+                <w:sz w:val="24"/>
+                <w:szCs w:val="24"/>
+              </w:rPr>
+              <w:t xml:space="preserve"> would be place </w:t>
             </w:r>
             <w:r>
               <w:rPr>
@@ -2369,7 +2533,6 @@
                 <w:ilvl w:val="0"/>
                 <w:numId w:val="18"/>
               </w:numPr>
-              <w:ind w:left="697" w:hanging="357"/>
               <w:rPr>
                 <w:rFonts w:ascii="Times New Roman" w:eastAsia="Times New Roman" w:hAnsi="Times New Roman" w:cs="Times New Roman"/>
                 <w:sz w:val="24"/>
@@ -2460,23 +2623,7 @@
                 <w:sz w:val="24"/>
                 <w:szCs w:val="24"/>
               </w:rPr>
-              <w:t>ys placed on the middle of top on the web sites</w:t>
-            </w:r>
-            <w:r>
-              <w:rPr>
-                <w:rFonts w:ascii="Times New Roman" w:eastAsia="Times New Roman" w:hAnsi="Times New Roman" w:cs="Times New Roman"/>
-                <w:sz w:val="24"/>
-                <w:szCs w:val="24"/>
-              </w:rPr>
-              <w:t xml:space="preserve"> in order to come to main page</w:t>
-            </w:r>
-            <w:r>
-              <w:rPr>
-                <w:rFonts w:ascii="Times New Roman" w:eastAsia="Times New Roman" w:hAnsi="Times New Roman" w:cs="Times New Roman"/>
-                <w:sz w:val="24"/>
-                <w:szCs w:val="24"/>
-              </w:rPr>
-              <w:t>.</w:t>
+              <w:t>ys placed on the middle of top on the web sites.</w:t>
             </w:r>
           </w:p>
           <w:p>
@@ -2498,23 +2645,7 @@
                 <w:sz w:val="24"/>
                 <w:szCs w:val="24"/>
               </w:rPr>
-              <w:t xml:space="preserve">Search box </w:t>
-            </w:r>
-            <w:r>
-              <w:rPr>
-                <w:rFonts w:ascii="Times New Roman" w:eastAsia="Times New Roman" w:hAnsi="Times New Roman" w:cs="Times New Roman"/>
-                <w:sz w:val="24"/>
-                <w:szCs w:val="24"/>
-              </w:rPr>
-              <w:t xml:space="preserve">attempted to </w:t>
-            </w:r>
-            <w:r>
-              <w:rPr>
-                <w:rFonts w:ascii="Times New Roman" w:eastAsia="Times New Roman" w:hAnsi="Times New Roman" w:cs="Times New Roman"/>
-                <w:sz w:val="24"/>
-                <w:szCs w:val="24"/>
-              </w:rPr>
-              <w:t xml:space="preserve">finds </w:t>
+              <w:t xml:space="preserve">Search box finds </w:t>
             </w:r>
             <w:r>
               <w:rPr>
@@ -2569,14 +2700,6 @@
                 <w:szCs w:val="24"/>
               </w:rPr>
               <w:t>Separated item category lists would be on the top or left</w:t>
-            </w:r>
-            <w:r>
-              <w:rPr>
-                <w:rFonts w:ascii="Times New Roman" w:eastAsia="Times New Roman" w:hAnsi="Times New Roman" w:cs="Times New Roman"/>
-                <w:sz w:val="24"/>
-                <w:szCs w:val="24"/>
-              </w:rPr>
-              <w:t xml:space="preserve"> always.</w:t>
             </w:r>
           </w:p>
           <w:p>
@@ -2609,7 +2732,7 @@
         </w:trPr>
         <w:tc>
           <w:tcPr>
-            <w:tcW w:w="1772" w:type="dxa"/>
+            <w:tcW w:w="1806" w:type="dxa"/>
           </w:tcPr>
           <w:p>
             <w:pPr>
@@ -2643,7 +2766,7 @@
         </w:tc>
         <w:tc>
           <w:tcPr>
-            <w:tcW w:w="7192" w:type="dxa"/>
+            <w:tcW w:w="7158" w:type="dxa"/>
           </w:tcPr>
           <w:p>
             <w:pPr>
@@ -2664,15 +2787,71 @@
                 <w:sz w:val="24"/>
                 <w:szCs w:val="24"/>
               </w:rPr>
-              <w:t>Access all user who buy</w:t>
-            </w:r>
-            <w:r>
-              <w:rPr>
-                <w:rFonts w:ascii="Times New Roman" w:eastAsia="Times New Roman" w:hAnsi="Times New Roman" w:cs="Times New Roman"/>
-                <w:sz w:val="24"/>
-                <w:szCs w:val="24"/>
-              </w:rPr>
-              <w:t xml:space="preserve"> items, but require email, temporary password(requirements: over 4 characters) and shipping address(street, city, state and zip code).</w:t>
+              <w:t xml:space="preserve">Access all user </w:t>
+            </w:r>
+            <w:r>
+              <w:rPr>
+                <w:rFonts w:ascii="Times New Roman" w:eastAsia="Times New Roman" w:hAnsi="Times New Roman" w:cs="Times New Roman"/>
+                <w:sz w:val="24"/>
+                <w:szCs w:val="24"/>
+              </w:rPr>
+              <w:t>bought</w:t>
+            </w:r>
+            <w:r>
+              <w:rPr>
+                <w:rFonts w:ascii="Times New Roman" w:eastAsia="Times New Roman" w:hAnsi="Times New Roman" w:cs="Times New Roman"/>
+                <w:sz w:val="24"/>
+                <w:szCs w:val="24"/>
+              </w:rPr>
+              <w:t xml:space="preserve"> items, but require</w:t>
+            </w:r>
+            <w:r>
+              <w:rPr>
+                <w:rFonts w:ascii="Times New Roman" w:eastAsia="Times New Roman" w:hAnsi="Times New Roman" w:cs="Times New Roman"/>
+                <w:sz w:val="24"/>
+                <w:szCs w:val="24"/>
+              </w:rPr>
+              <w:t>s</w:t>
+            </w:r>
+            <w:r>
+              <w:rPr>
+                <w:rFonts w:ascii="Times New Roman" w:eastAsia="Times New Roman" w:hAnsi="Times New Roman" w:cs="Times New Roman"/>
+                <w:sz w:val="24"/>
+                <w:szCs w:val="24"/>
+              </w:rPr>
+              <w:t xml:space="preserve"> email, temporary </w:t>
+            </w:r>
+            <w:r>
+              <w:rPr>
+                <w:rFonts w:ascii="Times New Roman" w:eastAsia="Times New Roman" w:hAnsi="Times New Roman" w:cs="Times New Roman"/>
+                <w:sz w:val="24"/>
+                <w:szCs w:val="24"/>
+              </w:rPr>
+              <w:t>password (</w:t>
+            </w:r>
+            <w:r>
+              <w:rPr>
+                <w:rFonts w:ascii="Times New Roman" w:eastAsia="Times New Roman" w:hAnsi="Times New Roman" w:cs="Times New Roman"/>
+                <w:sz w:val="24"/>
+                <w:szCs w:val="24"/>
+              </w:rPr>
+              <w:t xml:space="preserve">requirements: over 4 characters) and shipping </w:t>
+            </w:r>
+            <w:r>
+              <w:rPr>
+                <w:rFonts w:ascii="Times New Roman" w:eastAsia="Times New Roman" w:hAnsi="Times New Roman" w:cs="Times New Roman"/>
+                <w:sz w:val="24"/>
+                <w:szCs w:val="24"/>
+              </w:rPr>
+              <w:t>address (</w:t>
+            </w:r>
+            <w:r>
+              <w:rPr>
+                <w:rFonts w:ascii="Times New Roman" w:eastAsia="Times New Roman" w:hAnsi="Times New Roman" w:cs="Times New Roman"/>
+                <w:sz w:val="24"/>
+                <w:szCs w:val="24"/>
+              </w:rPr>
+              <w:t>street, city, state and zip code).</w:t>
             </w:r>
           </w:p>
           <w:p>
@@ -2694,15 +2873,39 @@
                 <w:sz w:val="24"/>
                 <w:szCs w:val="24"/>
               </w:rPr>
-              <w:t>Account function: create, remove and edit(allow changing pw and card account  payment method).</w:t>
-            </w:r>
-            <w:r>
-              <w:rPr>
-                <w:rFonts w:ascii="Times New Roman" w:eastAsia="Times New Roman" w:hAnsi="Times New Roman" w:cs="Times New Roman"/>
-                <w:sz w:val="24"/>
-                <w:szCs w:val="24"/>
-              </w:rPr>
-              <w:t xml:space="preserve"> Login id is based on Email.</w:t>
+              <w:t xml:space="preserve">Account function: create, remove and </w:t>
+            </w:r>
+            <w:r>
+              <w:rPr>
+                <w:rFonts w:ascii="Times New Roman" w:eastAsia="Times New Roman" w:hAnsi="Times New Roman" w:cs="Times New Roman"/>
+                <w:sz w:val="24"/>
+                <w:szCs w:val="24"/>
+              </w:rPr>
+              <w:t>edit (</w:t>
+            </w:r>
+            <w:r>
+              <w:rPr>
+                <w:rFonts w:ascii="Times New Roman" w:eastAsia="Times New Roman" w:hAnsi="Times New Roman" w:cs="Times New Roman"/>
+                <w:sz w:val="24"/>
+                <w:szCs w:val="24"/>
+              </w:rPr>
+              <w:t xml:space="preserve">allow changing pw and card </w:t>
+            </w:r>
+            <w:r>
+              <w:rPr>
+                <w:rFonts w:ascii="Times New Roman" w:eastAsia="Times New Roman" w:hAnsi="Times New Roman" w:cs="Times New Roman"/>
+                <w:sz w:val="24"/>
+                <w:szCs w:val="24"/>
+              </w:rPr>
+              <w:t>account payment</w:t>
+            </w:r>
+            <w:r>
+              <w:rPr>
+                <w:rFonts w:ascii="Times New Roman" w:eastAsia="Times New Roman" w:hAnsi="Times New Roman" w:cs="Times New Roman"/>
+                <w:sz w:val="24"/>
+                <w:szCs w:val="24"/>
+              </w:rPr>
+              <w:t xml:space="preserve"> method).</w:t>
             </w:r>
           </w:p>
           <w:p>
@@ -2732,33 +2935,31 @@
                 <w:sz w:val="24"/>
                 <w:szCs w:val="24"/>
               </w:rPr>
-              <w:t xml:space="preserve">credit card </w:t>
-            </w:r>
-            <w:proofErr w:type="spellStart"/>
-            <w:r>
-              <w:rPr>
-                <w:rFonts w:ascii="Times New Roman" w:eastAsia="Times New Roman" w:hAnsi="Times New Roman" w:cs="Times New Roman"/>
-                <w:sz w:val="24"/>
-                <w:szCs w:val="24"/>
-              </w:rPr>
-              <w:t>cvv</w:t>
-            </w:r>
-            <w:proofErr w:type="spellEnd"/>
-            <w:r>
-              <w:rPr>
-                <w:rFonts w:ascii="Times New Roman" w:eastAsia="Times New Roman" w:hAnsi="Times New Roman" w:cs="Times New Roman"/>
-                <w:sz w:val="24"/>
-                <w:szCs w:val="24"/>
-              </w:rPr>
-              <w:t xml:space="preserve"> code always show ‘</w:t>
-            </w:r>
-            <w:r>
-              <w:rPr>
-                <w:rFonts w:ascii="Times New Roman" w:eastAsia="Times New Roman" w:hAnsi="Times New Roman" w:cs="Times New Roman"/>
-                <w:sz w:val="24"/>
-                <w:szCs w:val="24"/>
-              </w:rPr>
-              <w:t xml:space="preserve"> * ’ this mark on the filling box. </w:t>
+              <w:t>CVV</w:t>
+            </w:r>
+            <w:r>
+              <w:rPr>
+                <w:rFonts w:ascii="Times New Roman" w:eastAsia="Times New Roman" w:hAnsi="Times New Roman" w:cs="Times New Roman"/>
+                <w:sz w:val="24"/>
+                <w:szCs w:val="24"/>
+              </w:rPr>
+              <w:t xml:space="preserve"> code always show </w:t>
+            </w:r>
+            <w:r>
+              <w:rPr>
+                <w:rFonts w:ascii="Times New Roman" w:eastAsia="Times New Roman" w:hAnsi="Times New Roman" w:cs="Times New Roman"/>
+                <w:sz w:val="24"/>
+                <w:szCs w:val="24"/>
+              </w:rPr>
+              <w:t>mask format</w:t>
+            </w:r>
+            <w:r>
+              <w:rPr>
+                <w:rFonts w:ascii="Times New Roman" w:eastAsia="Times New Roman" w:hAnsi="Times New Roman" w:cs="Times New Roman"/>
+                <w:sz w:val="24"/>
+                <w:szCs w:val="24"/>
+              </w:rPr>
+              <w:t xml:space="preserve"> on the filling box. </w:t>
             </w:r>
           </w:p>
           <w:p>
@@ -2791,7 +2992,7 @@
         </w:trPr>
         <w:tc>
           <w:tcPr>
-            <w:tcW w:w="1772" w:type="dxa"/>
+            <w:tcW w:w="1806" w:type="dxa"/>
           </w:tcPr>
           <w:p>
             <w:pPr>
@@ -2803,7 +3004,6 @@
                 <w:szCs w:val="28"/>
               </w:rPr>
             </w:pPr>
-            <w:proofErr w:type="spellStart"/>
             <w:r>
               <w:rPr>
                 <w:rFonts w:ascii="Times New Roman" w:eastAsia="Malgun Gothic" w:hAnsi="Times New Roman" w:cs="Times New Roman"/>
@@ -2812,23 +3012,13 @@
                 <w:szCs w:val="28"/>
                 <w:lang w:val="en-US" w:eastAsia="ko-KR"/>
               </w:rPr>
-              <w:t>Verifi</w:t>
-            </w:r>
-            <w:proofErr w:type="spellEnd"/>
-            <w:r>
-              <w:rPr>
-                <w:rFonts w:ascii="Times New Roman" w:eastAsia="Times New Roman" w:hAnsi="Times New Roman" w:cs="Times New Roman"/>
-                <w:b/>
-                <w:sz w:val="28"/>
-                <w:szCs w:val="28"/>
-              </w:rPr>
-              <w:t>ability</w:t>
+              <w:t>Verifiability</w:t>
             </w:r>
           </w:p>
         </w:tc>
         <w:tc>
           <w:tcPr>
-            <w:tcW w:w="7192" w:type="dxa"/>
+            <w:tcW w:w="7158" w:type="dxa"/>
           </w:tcPr>
           <w:p>
             <w:pPr>
@@ -2844,15 +3034,45 @@
                 <w:szCs w:val="24"/>
               </w:rPr>
             </w:pPr>
-            <w:bookmarkStart w:id="0" w:name="_GoBack"/>
-            <w:bookmarkEnd w:id="0"/>
-            <w:r>
-              <w:rPr>
-                <w:rFonts w:ascii="Times New Roman" w:eastAsia="Times New Roman" w:hAnsi="Times New Roman" w:cs="Times New Roman"/>
-                <w:sz w:val="24"/>
-                <w:szCs w:val="24"/>
-              </w:rPr>
-              <w:t>Password rule : 8 digit passcode and must not same with the ID.</w:t>
+            <w:r>
+              <w:rPr>
+                <w:rFonts w:ascii="Times New Roman" w:eastAsia="Times New Roman" w:hAnsi="Times New Roman" w:cs="Times New Roman"/>
+                <w:sz w:val="24"/>
+                <w:szCs w:val="24"/>
+              </w:rPr>
+              <w:t xml:space="preserve">Password </w:t>
+            </w:r>
+            <w:r>
+              <w:rPr>
+                <w:rFonts w:ascii="Times New Roman" w:eastAsia="Times New Roman" w:hAnsi="Times New Roman" w:cs="Times New Roman"/>
+                <w:sz w:val="24"/>
+                <w:szCs w:val="24"/>
+              </w:rPr>
+              <w:t>rule:</w:t>
+            </w:r>
+            <w:r>
+              <w:rPr>
+                <w:rFonts w:ascii="Times New Roman" w:eastAsia="Times New Roman" w:hAnsi="Times New Roman" w:cs="Times New Roman"/>
+                <w:sz w:val="24"/>
+                <w:szCs w:val="24"/>
+              </w:rPr>
+              <w:t xml:space="preserve"> </w:t>
+            </w:r>
+            <w:r>
+              <w:rPr>
+                <w:rFonts w:ascii="Times New Roman" w:eastAsia="Times New Roman" w:hAnsi="Times New Roman" w:cs="Times New Roman"/>
+                <w:sz w:val="24"/>
+                <w:szCs w:val="24"/>
+              </w:rPr>
+              <w:t>8-digit</w:t>
+            </w:r>
+            <w:r>
+              <w:rPr>
+                <w:rFonts w:ascii="Times New Roman" w:eastAsia="Times New Roman" w:hAnsi="Times New Roman" w:cs="Times New Roman"/>
+                <w:sz w:val="24"/>
+                <w:szCs w:val="24"/>
+              </w:rPr>
+              <w:t xml:space="preserve"> passcode and must not same with the ID.</w:t>
             </w:r>
           </w:p>
           <w:p>
@@ -2951,40 +3171,34 @@
                 <w:sz w:val="24"/>
                 <w:szCs w:val="24"/>
               </w:rPr>
-              <w:t>Wrong payment information is notified and user library will help this verification system.</w:t>
-            </w:r>
-          </w:p>
-          <w:p>
-            <w:pPr>
-              <w:pStyle w:val="ListParagraph"/>
-              <w:numPr>
-                <w:ilvl w:val="0"/>
-                <w:numId w:val="23"/>
-              </w:numPr>
-              <w:rPr>
-                <w:rFonts w:ascii="Times New Roman" w:eastAsia="Times New Roman" w:hAnsi="Times New Roman" w:cs="Times New Roman"/>
-                <w:sz w:val="24"/>
-                <w:szCs w:val="24"/>
-              </w:rPr>
-            </w:pPr>
-            <w:r>
-              <w:rPr>
-                <w:rFonts w:ascii="Times New Roman" w:eastAsia="Times New Roman" w:hAnsi="Times New Roman" w:cs="Times New Roman"/>
-                <w:sz w:val="24"/>
-                <w:szCs w:val="24"/>
-              </w:rPr>
-              <w:t xml:space="preserve">Purchase codes  connects relationship between buyer and seller </w:t>
+              <w:t xml:space="preserve">Wrong payment information is </w:t>
+            </w:r>
+            <w:r>
+              <w:rPr>
+                <w:rFonts w:ascii="Times New Roman" w:eastAsia="Times New Roman" w:hAnsi="Times New Roman" w:cs="Times New Roman"/>
+                <w:sz w:val="24"/>
+                <w:szCs w:val="24"/>
+              </w:rPr>
+              <w:t>notified,</w:t>
+            </w:r>
+            <w:r>
+              <w:rPr>
+                <w:rFonts w:ascii="Times New Roman" w:eastAsia="Times New Roman" w:hAnsi="Times New Roman" w:cs="Times New Roman"/>
+                <w:sz w:val="24"/>
+                <w:szCs w:val="24"/>
+              </w:rPr>
+              <w:t xml:space="preserve"> and user library will help this verification system.</w:t>
             </w:r>
           </w:p>
         </w:tc>
       </w:tr>
       <w:tr>
         <w:trPr>
-          <w:trHeight w:val="1163"/>
+          <w:trHeight w:val="523"/>
         </w:trPr>
         <w:tc>
           <w:tcPr>
-            <w:tcW w:w="1772" w:type="dxa"/>
+            <w:tcW w:w="1806" w:type="dxa"/>
           </w:tcPr>
           <w:p>
             <w:pPr>
@@ -3010,7 +3224,7 @@
         </w:tc>
         <w:tc>
           <w:tcPr>
-            <w:tcW w:w="7192" w:type="dxa"/>
+            <w:tcW w:w="7158" w:type="dxa"/>
           </w:tcPr>
           <w:p>
             <w:pPr>
@@ -3025,14 +3239,13 @@
                 <w:szCs w:val="24"/>
               </w:rPr>
             </w:pPr>
-            <w:proofErr w:type="spellStart"/>
-            <w:r>
-              <w:rPr>
-                <w:rFonts w:ascii="Times New Roman" w:eastAsia="Times New Roman" w:hAnsi="Times New Roman" w:cs="Times New Roman"/>
-                <w:sz w:val="24"/>
-                <w:szCs w:val="24"/>
-              </w:rPr>
-              <w:t>Avai</w:t>
+            <w:r>
+              <w:rPr>
+                <w:rFonts w:ascii="Times New Roman" w:eastAsia="Times New Roman" w:hAnsi="Times New Roman" w:cs="Times New Roman"/>
+                <w:sz w:val="24"/>
+                <w:szCs w:val="24"/>
+              </w:rPr>
+              <w:t>Availability</w:t>
             </w:r>
             <w:r>
               <w:rPr>
@@ -3041,9 +3254,8 @@
                 <w:szCs w:val="24"/>
                 <w:lang w:val="en-US" w:eastAsia="ko-KR"/>
               </w:rPr>
-              <w:t>lability</w:t>
-            </w:r>
-            <w:proofErr w:type="spellEnd"/>
+              <w:t xml:space="preserve"> platforms: web browser</w:t>
+            </w:r>
             <w:r>
               <w:rPr>
                 <w:rFonts w:ascii="Times New Roman" w:eastAsia="Malgun Gothic" w:hAnsi="Times New Roman" w:cs="Times New Roman"/>
@@ -3051,9 +3263,8 @@
                 <w:szCs w:val="24"/>
                 <w:lang w:val="en-US" w:eastAsia="ko-KR"/>
               </w:rPr>
-              <w:t xml:space="preserve"> platforms : web browser(Internet explorer, safari, </w:t>
-            </w:r>
-            <w:proofErr w:type="spellStart"/>
+              <w:t xml:space="preserve"> </w:t>
+            </w:r>
             <w:r>
               <w:rPr>
                 <w:rFonts w:ascii="Times New Roman" w:eastAsia="Malgun Gothic" w:hAnsi="Times New Roman" w:cs="Times New Roman"/>
@@ -3061,9 +3272,17 @@
                 <w:szCs w:val="24"/>
                 <w:lang w:val="en-US" w:eastAsia="ko-KR"/>
               </w:rPr>
-              <w:t>firefox</w:t>
-            </w:r>
-            <w:proofErr w:type="spellEnd"/>
+              <w:t xml:space="preserve">(Internet explorer, safari, </w:t>
+            </w:r>
+            <w:r>
+              <w:rPr>
+                <w:rFonts w:ascii="Times New Roman" w:eastAsia="Malgun Gothic" w:hAnsi="Times New Roman" w:cs="Times New Roman"/>
+                <w:sz w:val="24"/>
+                <w:szCs w:val="24"/>
+                <w:lang w:val="en-US" w:eastAsia="ko-KR"/>
+              </w:rPr>
+              <w:t>Firefox</w:t>
+            </w:r>
             <w:r>
               <w:rPr>
                 <w:rFonts w:ascii="Times New Roman" w:eastAsia="Malgun Gothic" w:hAnsi="Times New Roman" w:cs="Times New Roman"/>
@@ -3093,43 +3312,24 @@
                 <w:sz w:val="24"/>
                 <w:szCs w:val="24"/>
               </w:rPr>
+              <w:lastRenderedPageBreak/>
               <w:t xml:space="preserve">In addition, seller must register </w:t>
             </w:r>
-            <w:proofErr w:type="spellStart"/>
-            <w:r>
-              <w:rPr>
-                <w:rFonts w:ascii="Times New Roman" w:eastAsia="Times New Roman" w:hAnsi="Times New Roman" w:cs="Times New Roman"/>
-                <w:sz w:val="24"/>
-                <w:szCs w:val="24"/>
-              </w:rPr>
-              <w:t>paypal</w:t>
-            </w:r>
-            <w:proofErr w:type="spellEnd"/>
-            <w:r>
-              <w:rPr>
-                <w:rFonts w:ascii="Times New Roman" w:eastAsia="Times New Roman" w:hAnsi="Times New Roman" w:cs="Times New Roman"/>
-                <w:sz w:val="24"/>
-                <w:szCs w:val="24"/>
-              </w:rPr>
-              <w:t xml:space="preserve"> account or </w:t>
-            </w:r>
-            <w:proofErr w:type="spellStart"/>
-            <w:r>
-              <w:rPr>
-                <w:rFonts w:ascii="Times New Roman" w:eastAsia="Times New Roman" w:hAnsi="Times New Roman" w:cs="Times New Roman"/>
-                <w:sz w:val="24"/>
-                <w:szCs w:val="24"/>
-              </w:rPr>
-              <w:t>Venmo</w:t>
-            </w:r>
-            <w:proofErr w:type="spellEnd"/>
-            <w:r>
-              <w:rPr>
-                <w:rFonts w:ascii="Times New Roman" w:eastAsia="Times New Roman" w:hAnsi="Times New Roman" w:cs="Times New Roman"/>
-                <w:sz w:val="24"/>
-                <w:szCs w:val="24"/>
-              </w:rPr>
-              <w:t xml:space="preserve"> to take money.</w:t>
+            <w:r>
+              <w:rPr>
+                <w:rFonts w:ascii="Times New Roman" w:eastAsia="Times New Roman" w:hAnsi="Times New Roman" w:cs="Times New Roman"/>
+                <w:sz w:val="24"/>
+                <w:szCs w:val="24"/>
+              </w:rPr>
+              <w:t>PayPal</w:t>
+            </w:r>
+            <w:r>
+              <w:rPr>
+                <w:rFonts w:ascii="Times New Roman" w:eastAsia="Times New Roman" w:hAnsi="Times New Roman" w:cs="Times New Roman"/>
+                <w:sz w:val="24"/>
+                <w:szCs w:val="24"/>
+              </w:rPr>
+              <w:t xml:space="preserve"> account or Venmo to take money.</w:t>
             </w:r>
           </w:p>
           <w:p>
@@ -3145,14 +3345,6 @@
                 <w:szCs w:val="24"/>
               </w:rPr>
             </w:pPr>
-            <w:r>
-              <w:rPr>
-                <w:rFonts w:ascii="Times New Roman" w:eastAsia="Times New Roman" w:hAnsi="Times New Roman" w:cs="Times New Roman"/>
-                <w:sz w:val="24"/>
-                <w:szCs w:val="24"/>
-              </w:rPr>
-              <w:t>Customer who doesn’t register his payment option, this web blocks user to buy or sell something.</w:t>
-            </w:r>
           </w:p>
         </w:tc>
       </w:tr>
@@ -3162,7 +3354,7 @@
         </w:trPr>
         <w:tc>
           <w:tcPr>
-            <w:tcW w:w="1772" w:type="dxa"/>
+            <w:tcW w:w="1806" w:type="dxa"/>
           </w:tcPr>
           <w:p>
             <w:pPr>
@@ -3181,13 +3373,14 @@
                 <w:sz w:val="28"/>
                 <w:szCs w:val="28"/>
               </w:rPr>
+              <w:lastRenderedPageBreak/>
               <w:t>Reusability</w:t>
             </w:r>
           </w:p>
         </w:tc>
         <w:tc>
           <w:tcPr>
-            <w:tcW w:w="7192" w:type="dxa"/>
+            <w:tcW w:w="7158" w:type="dxa"/>
           </w:tcPr>
           <w:p>
             <w:pPr>
@@ -3225,31 +3418,23 @@
                 <w:sz w:val="24"/>
                 <w:szCs w:val="24"/>
               </w:rPr>
-              <w:t xml:space="preserve"> and statement of account(log in and log out) to reuse.</w:t>
-            </w:r>
-          </w:p>
-          <w:p>
-            <w:pPr>
-              <w:pStyle w:val="ListParagraph"/>
-              <w:numPr>
-                <w:ilvl w:val="0"/>
-                <w:numId w:val="25"/>
-              </w:numPr>
-              <w:rPr>
-                <w:rFonts w:ascii="Times New Roman" w:eastAsia="Times New Roman" w:hAnsi="Times New Roman" w:cs="Times New Roman"/>
-                <w:b/>
-                <w:sz w:val="24"/>
-                <w:szCs w:val="24"/>
-              </w:rPr>
-            </w:pPr>
-            <w:r>
-              <w:rPr>
-                <w:rFonts w:ascii="Times New Roman" w:eastAsia="Times New Roman" w:hAnsi="Times New Roman" w:cs="Times New Roman"/>
-                <w:sz w:val="24"/>
-                <w:szCs w:val="24"/>
-              </w:rPr>
-              <w:lastRenderedPageBreak/>
-              <w:t xml:space="preserve">Payment information is also reused when user do transaction activity something  </w:t>
+              <w:t xml:space="preserve"> and statement of </w:t>
+            </w:r>
+            <w:r>
+              <w:rPr>
+                <w:rFonts w:ascii="Times New Roman" w:eastAsia="Times New Roman" w:hAnsi="Times New Roman" w:cs="Times New Roman"/>
+                <w:sz w:val="24"/>
+                <w:szCs w:val="24"/>
+              </w:rPr>
+              <w:t>account (</w:t>
+            </w:r>
+            <w:r>
+              <w:rPr>
+                <w:rFonts w:ascii="Times New Roman" w:eastAsia="Times New Roman" w:hAnsi="Times New Roman" w:cs="Times New Roman"/>
+                <w:sz w:val="24"/>
+                <w:szCs w:val="24"/>
+              </w:rPr>
+              <w:t>log in and log out) to reuse.</w:t>
             </w:r>
           </w:p>
         </w:tc>
@@ -3260,7 +3445,7 @@
         </w:trPr>
         <w:tc>
           <w:tcPr>
-            <w:tcW w:w="1772" w:type="dxa"/>
+            <w:tcW w:w="1806" w:type="dxa"/>
           </w:tcPr>
           <w:p>
             <w:pPr>
@@ -3279,14 +3464,13 @@
                 <w:sz w:val="28"/>
                 <w:szCs w:val="28"/>
               </w:rPr>
-              <w:lastRenderedPageBreak/>
               <w:t>Survivability</w:t>
             </w:r>
           </w:p>
         </w:tc>
         <w:tc>
           <w:tcPr>
-            <w:tcW w:w="7192" w:type="dxa"/>
+            <w:tcW w:w="7158" w:type="dxa"/>
           </w:tcPr>
           <w:p>
             <w:pPr>
@@ -3307,39 +3491,7 @@
                 <w:sz w:val="24"/>
                 <w:szCs w:val="24"/>
               </w:rPr>
-              <w:t>If web</w:t>
-            </w:r>
-            <w:r>
-              <w:rPr>
-                <w:rFonts w:ascii="Times New Roman" w:eastAsia="Times New Roman" w:hAnsi="Times New Roman" w:cs="Times New Roman"/>
-                <w:sz w:val="24"/>
-                <w:szCs w:val="24"/>
-              </w:rPr>
-              <w:t xml:space="preserve"> site errors</w:t>
-            </w:r>
-            <w:r>
-              <w:rPr>
-                <w:rFonts w:ascii="Times New Roman" w:eastAsia="Times New Roman" w:hAnsi="Times New Roman" w:cs="Times New Roman"/>
-                <w:sz w:val="24"/>
-                <w:szCs w:val="24"/>
-              </w:rPr>
-              <w:t xml:space="preserve"> are broken out, The web site is</w:t>
-            </w:r>
-            <w:r>
-              <w:rPr>
-                <w:rFonts w:ascii="Times New Roman" w:eastAsia="Times New Roman" w:hAnsi="Times New Roman" w:cs="Times New Roman"/>
-                <w:sz w:val="24"/>
-                <w:szCs w:val="24"/>
-              </w:rPr>
-              <w:t xml:space="preserve"> refreshed and come</w:t>
-            </w:r>
-            <w:r>
-              <w:rPr>
-                <w:rFonts w:ascii="Times New Roman" w:eastAsia="Times New Roman" w:hAnsi="Times New Roman" w:cs="Times New Roman"/>
-                <w:sz w:val="24"/>
-                <w:szCs w:val="24"/>
-              </w:rPr>
-              <w:t xml:space="preserve"> to main home page automatically.</w:t>
+              <w:t>Webs site errors is refreshed and go to main home page automatically.</w:t>
             </w:r>
           </w:p>
         </w:tc>
@@ -3347,7 +3499,6 @@
     </w:tbl>
     <w:p>
       <w:pPr>
-        <w:jc w:val="center"/>
         <w:rPr>
           <w:rFonts w:ascii="Times New Roman" w:eastAsia="Times New Roman" w:hAnsi="Times New Roman" w:cs="Times New Roman"/>
           <w:b/>
@@ -3355,135 +3506,6 @@
           <w:szCs w:val="36"/>
         </w:rPr>
       </w:pPr>
-    </w:p>
-    <w:p>
-      <w:pPr>
-        <w:jc w:val="center"/>
-        <w:rPr>
-          <w:rFonts w:ascii="Times New Roman" w:eastAsia="Times New Roman" w:hAnsi="Times New Roman" w:cs="Times New Roman"/>
-          <w:b/>
-          <w:sz w:val="36"/>
-          <w:szCs w:val="36"/>
-        </w:rPr>
-      </w:pPr>
-    </w:p>
-    <w:p>
-      <w:pPr>
-        <w:jc w:val="center"/>
-        <w:rPr>
-          <w:rFonts w:ascii="Times New Roman" w:eastAsia="Times New Roman" w:hAnsi="Times New Roman" w:cs="Times New Roman"/>
-          <w:b/>
-          <w:sz w:val="24"/>
-          <w:szCs w:val="24"/>
-        </w:rPr>
-      </w:pPr>
-      <w:r>
-        <w:rPr>
-          <w:rFonts w:ascii="Times New Roman" w:eastAsia="Times New Roman" w:hAnsi="Times New Roman" w:cs="Times New Roman"/>
-          <w:b/>
-          <w:noProof/>
-          <w:sz w:val="24"/>
-          <w:szCs w:val="24"/>
-          <w:lang w:val="en-US"/>
-        </w:rPr>
-        <w:drawing>
-          <wp:inline distT="0" distB="0" distL="0" distR="0" wp14:anchorId="2319C4DE" wp14:editId="5B77B76F">
-            <wp:extent cx="5943600" cy="3289382"/>
-            <wp:effectExtent l="0" t="0" r="0" b="12700"/>
-            <wp:docPr id="2" name="Picture 2" descr="../Desktop/Screen%20Shot%202019-09-24%20at%201.55.15%20PM.png"/>
-            <wp:cNvGraphicFramePr>
-              <a:graphicFrameLocks xmlns:a="http://schemas.openxmlformats.org/drawingml/2006/main" noChangeAspect="1"/>
-            </wp:cNvGraphicFramePr>
-            <a:graphic xmlns:a="http://schemas.openxmlformats.org/drawingml/2006/main">
-              <a:graphicData uri="http://schemas.openxmlformats.org/drawingml/2006/picture">
-                <pic:pic xmlns:pic="http://schemas.openxmlformats.org/drawingml/2006/picture">
-                  <pic:nvPicPr>
-                    <pic:cNvPr id="0" name="Picture 1" descr="../Desktop/Screen%20Shot%202019-09-24%20at%201.55.15%20PM.png"/>
-                    <pic:cNvPicPr>
-                      <a:picLocks noChangeAspect="1" noChangeArrowheads="1"/>
-                    </pic:cNvPicPr>
-                  </pic:nvPicPr>
-                  <pic:blipFill>
-                    <a:blip r:embed="rId6" cstate="print">
-                      <a:extLst>
-                        <a:ext uri="{28A0092B-C50C-407E-A947-70E740481C1C}">
-                          <a14:useLocalDpi xmlns:a14="http://schemas.microsoft.com/office/drawing/2010/main" val="0"/>
-                        </a:ext>
-                      </a:extLst>
-                    </a:blip>
-                    <a:srcRect/>
-                    <a:stretch>
-                      <a:fillRect/>
-                    </a:stretch>
-                  </pic:blipFill>
-                  <pic:spPr bwMode="auto">
-                    <a:xfrm>
-                      <a:off x="0" y="0"/>
-                      <a:ext cx="5943600" cy="3289382"/>
-                    </a:xfrm>
-                    <a:prstGeom prst="rect">
-                      <a:avLst/>
-                    </a:prstGeom>
-                    <a:noFill/>
-                    <a:ln>
-                      <a:noFill/>
-                    </a:ln>
-                  </pic:spPr>
-                </pic:pic>
-              </a:graphicData>
-            </a:graphic>
-          </wp:inline>
-        </w:drawing>
-      </w:r>
-    </w:p>
-    <w:p>
-      <w:pPr>
-        <w:jc w:val="center"/>
-        <w:rPr>
-          <w:rFonts w:ascii="Times New Roman" w:eastAsia="Times New Roman" w:hAnsi="Times New Roman" w:cs="Times New Roman"/>
-          <w:b/>
-          <w:sz w:val="24"/>
-          <w:szCs w:val="24"/>
-        </w:rPr>
-      </w:pPr>
-    </w:p>
-    <w:p>
-      <w:pPr>
-        <w:jc w:val="center"/>
-        <w:rPr>
-          <w:rFonts w:ascii="Times New Roman" w:eastAsia="Times New Roman" w:hAnsi="Times New Roman" w:cs="Times New Roman"/>
-          <w:b/>
-          <w:sz w:val="24"/>
-          <w:szCs w:val="24"/>
-        </w:rPr>
-      </w:pPr>
-      <w:r>
-        <w:rPr>
-          <w:rFonts w:ascii="Times New Roman" w:eastAsia="Times New Roman" w:hAnsi="Times New Roman" w:cs="Times New Roman"/>
-          <w:b/>
-          <w:sz w:val="24"/>
-          <w:szCs w:val="24"/>
-        </w:rPr>
-        <w:t xml:space="preserve">NFR </w:t>
-      </w:r>
-      <w:r>
-        <w:rPr>
-          <w:rFonts w:ascii="Times New Roman" w:eastAsia="Times New Roman" w:hAnsi="Times New Roman" w:cs="Times New Roman"/>
-          <w:b/>
-          <w:sz w:val="24"/>
-          <w:szCs w:val="24"/>
-        </w:rPr>
-        <w:t xml:space="preserve">program logic </w:t>
-      </w:r>
-      <w:r>
-        <w:rPr>
-          <w:rFonts w:ascii="Times New Roman" w:eastAsia="Times New Roman" w:hAnsi="Times New Roman" w:cs="Times New Roman"/>
-          <w:b/>
-          <w:sz w:val="24"/>
-          <w:szCs w:val="24"/>
-        </w:rPr>
-        <w:t>Frame</w:t>
-      </w:r>
     </w:p>
     <w:sectPr>
       <w:pgSz w:w="12240" w:h="15840"/>
@@ -3496,8 +3518,8 @@
 </file>
 
 <file path=word/numbering.xml><?xml version="1.0" encoding="utf-8"?>
-<w:numbering xmlns:wpc="http://schemas.microsoft.com/office/word/2010/wordprocessingCanvas" xmlns:mo="http://schemas.microsoft.com/office/mac/office/2008/main" xmlns:mc="http://schemas.openxmlformats.org/markup-compatibility/2006" xmlns:mv="urn:schemas-microsoft-com:mac:vml" xmlns:o="urn:schemas-microsoft-com:office:office" xmlns:r="http://schemas.openxmlformats.org/officeDocument/2006/relationships" xmlns:m="http://schemas.openxmlformats.org/officeDocument/2006/math" xmlns:v="urn:schemas-microsoft-com:vml" xmlns:wp14="http://schemas.microsoft.com/office/word/2010/wordprocessingDrawing" xmlns:wp="http://schemas.openxmlformats.org/drawingml/2006/wordprocessingDrawing" xmlns:w10="urn:schemas-microsoft-com:office:word" xmlns:w="http://schemas.openxmlformats.org/wordprocessingml/2006/main" xmlns:w14="http://schemas.microsoft.com/office/word/2010/wordml" xmlns:w15="http://schemas.microsoft.com/office/word/2012/wordml" xmlns:wpg="http://schemas.microsoft.com/office/word/2010/wordprocessingGroup" xmlns:wpi="http://schemas.microsoft.com/office/word/2010/wordprocessingInk" xmlns:wne="http://schemas.microsoft.com/office/word/2006/wordml" xmlns:wps="http://schemas.microsoft.com/office/word/2010/wordprocessingShape" mc:Ignorable="w14 w15 wp14">
-  <w:abstractNum w:abstractNumId="0">
+<w:numbering xmlns:wpc="http://schemas.microsoft.com/office/word/2010/wordprocessingCanvas" xmlns:cx="http://schemas.microsoft.com/office/drawing/2014/chartex" xmlns:cx1="http://schemas.microsoft.com/office/drawing/2015/9/8/chartex" xmlns:cx2="http://schemas.microsoft.com/office/drawing/2015/10/21/chartex" xmlns:cx3="http://schemas.microsoft.com/office/drawing/2016/5/9/chartex" xmlns:cx4="http://schemas.microsoft.com/office/drawing/2016/5/10/chartex" xmlns:cx5="http://schemas.microsoft.com/office/drawing/2016/5/11/chartex" xmlns:cx6="http://schemas.microsoft.com/office/drawing/2016/5/12/chartex" xmlns:cx7="http://schemas.microsoft.com/office/drawing/2016/5/13/chartex" xmlns:cx8="http://schemas.microsoft.com/office/drawing/2016/5/14/chartex" xmlns:mc="http://schemas.openxmlformats.org/markup-compatibility/2006" xmlns:aink="http://schemas.microsoft.com/office/drawing/2016/ink" xmlns:am3d="http://schemas.microsoft.com/office/drawing/2017/model3d" xmlns:o="urn:schemas-microsoft-com:office:office" xmlns:r="http://schemas.openxmlformats.org/officeDocument/2006/relationships" xmlns:m="http://schemas.openxmlformats.org/officeDocument/2006/math" xmlns:v="urn:schemas-microsoft-com:vml" xmlns:wp14="http://schemas.microsoft.com/office/word/2010/wordprocessingDrawing" xmlns:wp="http://schemas.openxmlformats.org/drawingml/2006/wordprocessingDrawing" xmlns:w10="urn:schemas-microsoft-com:office:word" xmlns:w="http://schemas.openxmlformats.org/wordprocessingml/2006/main" xmlns:w14="http://schemas.microsoft.com/office/word/2010/wordml" xmlns:w15="http://schemas.microsoft.com/office/word/2012/wordml" xmlns:w16cid="http://schemas.microsoft.com/office/word/2016/wordml/cid" xmlns:w16se="http://schemas.microsoft.com/office/word/2015/wordml/symex" xmlns:wpg="http://schemas.microsoft.com/office/word/2010/wordprocessingGroup" xmlns:wpi="http://schemas.microsoft.com/office/word/2010/wordprocessingInk" xmlns:wne="http://schemas.microsoft.com/office/word/2006/wordml" xmlns:wps="http://schemas.microsoft.com/office/word/2010/wordprocessingShape" mc:Ignorable="w14 w15 w16se w16cid wp14">
+  <w:abstractNum w:abstractNumId="0" w15:restartNumberingAfterBreak="0">
     <w:nsid w:val="028F5315"/>
     <w:multiLevelType w:val="multilevel"/>
     <w:tmpl w:val="43EE631E"/>
@@ -3610,7 +3632,7 @@
       </w:rPr>
     </w:lvl>
   </w:abstractNum>
-  <w:abstractNum w:abstractNumId="1">
+  <w:abstractNum w:abstractNumId="1" w15:restartNumberingAfterBreak="0">
     <w:nsid w:val="06C8630C"/>
     <w:multiLevelType w:val="multilevel"/>
     <w:tmpl w:val="0096CAEE"/>
@@ -3723,7 +3745,7 @@
       </w:rPr>
     </w:lvl>
   </w:abstractNum>
-  <w:abstractNum w:abstractNumId="2">
+  <w:abstractNum w:abstractNumId="2" w15:restartNumberingAfterBreak="0">
     <w:nsid w:val="08740BB2"/>
     <w:multiLevelType w:val="hybridMultilevel"/>
     <w:tmpl w:val="D1F07542"/>
@@ -3836,7 +3858,7 @@
       </w:rPr>
     </w:lvl>
   </w:abstractNum>
-  <w:abstractNum w:abstractNumId="3">
+  <w:abstractNum w:abstractNumId="3" w15:restartNumberingAfterBreak="0">
     <w:nsid w:val="0AAB6538"/>
     <w:multiLevelType w:val="multilevel"/>
     <w:tmpl w:val="C7C43FE2"/>
@@ -3949,7 +3971,7 @@
       </w:rPr>
     </w:lvl>
   </w:abstractNum>
-  <w:abstractNum w:abstractNumId="4">
+  <w:abstractNum w:abstractNumId="4" w15:restartNumberingAfterBreak="0">
     <w:nsid w:val="106224BE"/>
     <w:multiLevelType w:val="multilevel"/>
     <w:tmpl w:val="76A29494"/>
@@ -4062,7 +4084,7 @@
       </w:rPr>
     </w:lvl>
   </w:abstractNum>
-  <w:abstractNum w:abstractNumId="5">
+  <w:abstractNum w:abstractNumId="5" w15:restartNumberingAfterBreak="0">
     <w:nsid w:val="12D34CBE"/>
     <w:multiLevelType w:val="multilevel"/>
     <w:tmpl w:val="8F9A90D4"/>
@@ -4175,7 +4197,7 @@
       </w:rPr>
     </w:lvl>
   </w:abstractNum>
-  <w:abstractNum w:abstractNumId="6">
+  <w:abstractNum w:abstractNumId="6" w15:restartNumberingAfterBreak="0">
     <w:nsid w:val="1E6C39B0"/>
     <w:multiLevelType w:val="multilevel"/>
     <w:tmpl w:val="CD863E5A"/>
@@ -4288,7 +4310,7 @@
       </w:rPr>
     </w:lvl>
   </w:abstractNum>
-  <w:abstractNum w:abstractNumId="7">
+  <w:abstractNum w:abstractNumId="7" w15:restartNumberingAfterBreak="0">
     <w:nsid w:val="1EC80C71"/>
     <w:multiLevelType w:val="multilevel"/>
     <w:tmpl w:val="EF4E024A"/>
@@ -4401,7 +4423,7 @@
       </w:rPr>
     </w:lvl>
   </w:abstractNum>
-  <w:abstractNum w:abstractNumId="8">
+  <w:abstractNum w:abstractNumId="8" w15:restartNumberingAfterBreak="0">
     <w:nsid w:val="1F9B3CCC"/>
     <w:multiLevelType w:val="hybridMultilevel"/>
     <w:tmpl w:val="9FCE3D9E"/>
@@ -4514,7 +4536,7 @@
       </w:rPr>
     </w:lvl>
   </w:abstractNum>
-  <w:abstractNum w:abstractNumId="9">
+  <w:abstractNum w:abstractNumId="9" w15:restartNumberingAfterBreak="0">
     <w:nsid w:val="24B6070C"/>
     <w:multiLevelType w:val="multilevel"/>
     <w:tmpl w:val="33860864"/>
@@ -4627,7 +4649,7 @@
       </w:rPr>
     </w:lvl>
   </w:abstractNum>
-  <w:abstractNum w:abstractNumId="10">
+  <w:abstractNum w:abstractNumId="10" w15:restartNumberingAfterBreak="0">
     <w:nsid w:val="25BD7EAE"/>
     <w:multiLevelType w:val="hybridMultilevel"/>
     <w:tmpl w:val="3D4E2EE4"/>
@@ -4740,7 +4762,7 @@
       </w:rPr>
     </w:lvl>
   </w:abstractNum>
-  <w:abstractNum w:abstractNumId="11">
+  <w:abstractNum w:abstractNumId="11" w15:restartNumberingAfterBreak="0">
     <w:nsid w:val="2B4C3FCF"/>
     <w:multiLevelType w:val="multilevel"/>
     <w:tmpl w:val="30966E76"/>
@@ -4853,7 +4875,7 @@
       </w:rPr>
     </w:lvl>
   </w:abstractNum>
-  <w:abstractNum w:abstractNumId="12">
+  <w:abstractNum w:abstractNumId="12" w15:restartNumberingAfterBreak="0">
     <w:nsid w:val="37EF0F37"/>
     <w:multiLevelType w:val="multilevel"/>
     <w:tmpl w:val="C9EE29A4"/>
@@ -4966,7 +4988,7 @@
       </w:rPr>
     </w:lvl>
   </w:abstractNum>
-  <w:abstractNum w:abstractNumId="13">
+  <w:abstractNum w:abstractNumId="13" w15:restartNumberingAfterBreak="0">
     <w:nsid w:val="3947284A"/>
     <w:multiLevelType w:val="hybridMultilevel"/>
     <w:tmpl w:val="ABD484D0"/>
@@ -5079,7 +5101,120 @@
       </w:rPr>
     </w:lvl>
   </w:abstractNum>
-  <w:abstractNum w:abstractNumId="14">
+  <w:abstractNum w:abstractNumId="14" w15:restartNumberingAfterBreak="0">
+    <w:nsid w:val="3E160EF3"/>
+    <w:multiLevelType w:val="multilevel"/>
+    <w:tmpl w:val="CD863E5A"/>
+    <w:lvl w:ilvl="0">
+      <w:start w:val="1"/>
+      <w:numFmt w:val="bullet"/>
+      <w:lvlText w:val="●"/>
+      <w:lvlJc w:val="left"/>
+      <w:pPr>
+        <w:ind w:left="720" w:hanging="360"/>
+      </w:pPr>
+      <w:rPr>
+        <w:u w:val="none"/>
+      </w:rPr>
+    </w:lvl>
+    <w:lvl w:ilvl="1">
+      <w:start w:val="1"/>
+      <w:numFmt w:val="bullet"/>
+      <w:lvlText w:val="○"/>
+      <w:lvlJc w:val="left"/>
+      <w:pPr>
+        <w:ind w:left="1440" w:hanging="360"/>
+      </w:pPr>
+      <w:rPr>
+        <w:u w:val="none"/>
+      </w:rPr>
+    </w:lvl>
+    <w:lvl w:ilvl="2">
+      <w:start w:val="1"/>
+      <w:numFmt w:val="bullet"/>
+      <w:lvlText w:val="■"/>
+      <w:lvlJc w:val="left"/>
+      <w:pPr>
+        <w:ind w:left="2160" w:hanging="360"/>
+      </w:pPr>
+      <w:rPr>
+        <w:u w:val="none"/>
+      </w:rPr>
+    </w:lvl>
+    <w:lvl w:ilvl="3">
+      <w:start w:val="1"/>
+      <w:numFmt w:val="bullet"/>
+      <w:lvlText w:val="●"/>
+      <w:lvlJc w:val="left"/>
+      <w:pPr>
+        <w:ind w:left="2880" w:hanging="360"/>
+      </w:pPr>
+      <w:rPr>
+        <w:u w:val="none"/>
+      </w:rPr>
+    </w:lvl>
+    <w:lvl w:ilvl="4">
+      <w:start w:val="1"/>
+      <w:numFmt w:val="bullet"/>
+      <w:lvlText w:val="○"/>
+      <w:lvlJc w:val="left"/>
+      <w:pPr>
+        <w:ind w:left="3600" w:hanging="360"/>
+      </w:pPr>
+      <w:rPr>
+        <w:u w:val="none"/>
+      </w:rPr>
+    </w:lvl>
+    <w:lvl w:ilvl="5">
+      <w:start w:val="1"/>
+      <w:numFmt w:val="bullet"/>
+      <w:lvlText w:val="■"/>
+      <w:lvlJc w:val="left"/>
+      <w:pPr>
+        <w:ind w:left="4320" w:hanging="360"/>
+      </w:pPr>
+      <w:rPr>
+        <w:u w:val="none"/>
+      </w:rPr>
+    </w:lvl>
+    <w:lvl w:ilvl="6">
+      <w:start w:val="1"/>
+      <w:numFmt w:val="bullet"/>
+      <w:lvlText w:val="●"/>
+      <w:lvlJc w:val="left"/>
+      <w:pPr>
+        <w:ind w:left="5040" w:hanging="360"/>
+      </w:pPr>
+      <w:rPr>
+        <w:u w:val="none"/>
+      </w:rPr>
+    </w:lvl>
+    <w:lvl w:ilvl="7">
+      <w:start w:val="1"/>
+      <w:numFmt w:val="bullet"/>
+      <w:lvlText w:val="○"/>
+      <w:lvlJc w:val="left"/>
+      <w:pPr>
+        <w:ind w:left="5760" w:hanging="360"/>
+      </w:pPr>
+      <w:rPr>
+        <w:u w:val="none"/>
+      </w:rPr>
+    </w:lvl>
+    <w:lvl w:ilvl="8">
+      <w:start w:val="1"/>
+      <w:numFmt w:val="bullet"/>
+      <w:lvlText w:val="■"/>
+      <w:lvlJc w:val="left"/>
+      <w:pPr>
+        <w:ind w:left="6480" w:hanging="360"/>
+      </w:pPr>
+      <w:rPr>
+        <w:u w:val="none"/>
+      </w:rPr>
+    </w:lvl>
+  </w:abstractNum>
+  <w:abstractNum w:abstractNumId="15" w15:restartNumberingAfterBreak="0">
     <w:nsid w:val="3F2C3066"/>
     <w:multiLevelType w:val="hybridMultilevel"/>
     <w:tmpl w:val="054A4662"/>
@@ -5165,7 +5300,7 @@
       </w:pPr>
     </w:lvl>
   </w:abstractNum>
-  <w:abstractNum w:abstractNumId="15">
+  <w:abstractNum w:abstractNumId="16" w15:restartNumberingAfterBreak="0">
     <w:nsid w:val="405837D4"/>
     <w:multiLevelType w:val="hybridMultilevel"/>
     <w:tmpl w:val="0E46F888"/>
@@ -5278,7 +5413,7 @@
       </w:rPr>
     </w:lvl>
   </w:abstractNum>
-  <w:abstractNum w:abstractNumId="16">
+  <w:abstractNum w:abstractNumId="17" w15:restartNumberingAfterBreak="0">
     <w:nsid w:val="45382CB8"/>
     <w:multiLevelType w:val="hybridMultilevel"/>
     <w:tmpl w:val="A1F23370"/>
@@ -5391,7 +5526,7 @@
       </w:rPr>
     </w:lvl>
   </w:abstractNum>
-  <w:abstractNum w:abstractNumId="17">
+  <w:abstractNum w:abstractNumId="18" w15:restartNumberingAfterBreak="0">
     <w:nsid w:val="4B663F56"/>
     <w:multiLevelType w:val="hybridMultilevel"/>
     <w:tmpl w:val="F0C44640"/>
@@ -5504,7 +5639,7 @@
       </w:rPr>
     </w:lvl>
   </w:abstractNum>
-  <w:abstractNum w:abstractNumId="18">
+  <w:abstractNum w:abstractNumId="19" w15:restartNumberingAfterBreak="0">
     <w:nsid w:val="51F57097"/>
     <w:multiLevelType w:val="multilevel"/>
     <w:tmpl w:val="5248F178"/>
@@ -5617,7 +5752,7 @@
       </w:rPr>
     </w:lvl>
   </w:abstractNum>
-  <w:abstractNum w:abstractNumId="19">
+  <w:abstractNum w:abstractNumId="20" w15:restartNumberingAfterBreak="0">
     <w:nsid w:val="563A43BE"/>
     <w:multiLevelType w:val="hybridMultilevel"/>
     <w:tmpl w:val="03AAE7FE"/>
@@ -5730,7 +5865,7 @@
       </w:rPr>
     </w:lvl>
   </w:abstractNum>
-  <w:abstractNum w:abstractNumId="20">
+  <w:abstractNum w:abstractNumId="21" w15:restartNumberingAfterBreak="0">
     <w:nsid w:val="5A511A58"/>
     <w:multiLevelType w:val="multilevel"/>
     <w:tmpl w:val="C8E0F574"/>
@@ -5843,7 +5978,7 @@
       </w:rPr>
     </w:lvl>
   </w:abstractNum>
-  <w:abstractNum w:abstractNumId="21">
+  <w:abstractNum w:abstractNumId="22" w15:restartNumberingAfterBreak="0">
     <w:nsid w:val="5FA57E1E"/>
     <w:multiLevelType w:val="hybridMultilevel"/>
     <w:tmpl w:val="168431C2"/>
@@ -5956,7 +6091,7 @@
       </w:rPr>
     </w:lvl>
   </w:abstractNum>
-  <w:abstractNum w:abstractNumId="22">
+  <w:abstractNum w:abstractNumId="23" w15:restartNumberingAfterBreak="0">
     <w:nsid w:val="62AF1A47"/>
     <w:multiLevelType w:val="hybridMultilevel"/>
     <w:tmpl w:val="A5F88736"/>
@@ -6069,7 +6204,7 @@
       </w:rPr>
     </w:lvl>
   </w:abstractNum>
-  <w:abstractNum w:abstractNumId="23">
+  <w:abstractNum w:abstractNumId="24" w15:restartNumberingAfterBreak="0">
     <w:nsid w:val="66226EAC"/>
     <w:multiLevelType w:val="multilevel"/>
     <w:tmpl w:val="210AEB72"/>
@@ -6182,7 +6317,7 @@
       </w:rPr>
     </w:lvl>
   </w:abstractNum>
-  <w:abstractNum w:abstractNumId="24">
+  <w:abstractNum w:abstractNumId="25" w15:restartNumberingAfterBreak="0">
     <w:nsid w:val="67C40D8E"/>
     <w:multiLevelType w:val="multilevel"/>
     <w:tmpl w:val="400C6E52"/>
@@ -6295,10 +6430,236 @@
       </w:rPr>
     </w:lvl>
   </w:abstractNum>
-  <w:abstractNum w:abstractNumId="25">
+  <w:abstractNum w:abstractNumId="26" w15:restartNumberingAfterBreak="0">
     <w:nsid w:val="694B41F3"/>
     <w:multiLevelType w:val="multilevel"/>
     <w:tmpl w:val="A1D609D0"/>
+    <w:lvl w:ilvl="0">
+      <w:start w:val="1"/>
+      <w:numFmt w:val="bullet"/>
+      <w:lvlText w:val="●"/>
+      <w:lvlJc w:val="left"/>
+      <w:pPr>
+        <w:ind w:left="720" w:hanging="360"/>
+      </w:pPr>
+      <w:rPr>
+        <w:u w:val="none"/>
+      </w:rPr>
+    </w:lvl>
+    <w:lvl w:ilvl="1">
+      <w:start w:val="1"/>
+      <w:numFmt w:val="bullet"/>
+      <w:lvlText w:val="○"/>
+      <w:lvlJc w:val="left"/>
+      <w:pPr>
+        <w:ind w:left="1440" w:hanging="360"/>
+      </w:pPr>
+      <w:rPr>
+        <w:u w:val="none"/>
+      </w:rPr>
+    </w:lvl>
+    <w:lvl w:ilvl="2">
+      <w:start w:val="1"/>
+      <w:numFmt w:val="bullet"/>
+      <w:lvlText w:val="■"/>
+      <w:lvlJc w:val="left"/>
+      <w:pPr>
+        <w:ind w:left="2160" w:hanging="360"/>
+      </w:pPr>
+      <w:rPr>
+        <w:u w:val="none"/>
+      </w:rPr>
+    </w:lvl>
+    <w:lvl w:ilvl="3">
+      <w:start w:val="1"/>
+      <w:numFmt w:val="bullet"/>
+      <w:lvlText w:val="●"/>
+      <w:lvlJc w:val="left"/>
+      <w:pPr>
+        <w:ind w:left="2880" w:hanging="360"/>
+      </w:pPr>
+      <w:rPr>
+        <w:u w:val="none"/>
+      </w:rPr>
+    </w:lvl>
+    <w:lvl w:ilvl="4">
+      <w:start w:val="1"/>
+      <w:numFmt w:val="bullet"/>
+      <w:lvlText w:val="○"/>
+      <w:lvlJc w:val="left"/>
+      <w:pPr>
+        <w:ind w:left="3600" w:hanging="360"/>
+      </w:pPr>
+      <w:rPr>
+        <w:u w:val="none"/>
+      </w:rPr>
+    </w:lvl>
+    <w:lvl w:ilvl="5">
+      <w:start w:val="1"/>
+      <w:numFmt w:val="bullet"/>
+      <w:lvlText w:val="■"/>
+      <w:lvlJc w:val="left"/>
+      <w:pPr>
+        <w:ind w:left="4320" w:hanging="360"/>
+      </w:pPr>
+      <w:rPr>
+        <w:u w:val="none"/>
+      </w:rPr>
+    </w:lvl>
+    <w:lvl w:ilvl="6">
+      <w:start w:val="1"/>
+      <w:numFmt w:val="bullet"/>
+      <w:lvlText w:val="●"/>
+      <w:lvlJc w:val="left"/>
+      <w:pPr>
+        <w:ind w:left="5040" w:hanging="360"/>
+      </w:pPr>
+      <w:rPr>
+        <w:u w:val="none"/>
+      </w:rPr>
+    </w:lvl>
+    <w:lvl w:ilvl="7">
+      <w:start w:val="1"/>
+      <w:numFmt w:val="bullet"/>
+      <w:lvlText w:val="○"/>
+      <w:lvlJc w:val="left"/>
+      <w:pPr>
+        <w:ind w:left="5760" w:hanging="360"/>
+      </w:pPr>
+      <w:rPr>
+        <w:u w:val="none"/>
+      </w:rPr>
+    </w:lvl>
+    <w:lvl w:ilvl="8">
+      <w:start w:val="1"/>
+      <w:numFmt w:val="bullet"/>
+      <w:lvlText w:val="■"/>
+      <w:lvlJc w:val="left"/>
+      <w:pPr>
+        <w:ind w:left="6480" w:hanging="360"/>
+      </w:pPr>
+      <w:rPr>
+        <w:u w:val="none"/>
+      </w:rPr>
+    </w:lvl>
+  </w:abstractNum>
+  <w:abstractNum w:abstractNumId="27" w15:restartNumberingAfterBreak="0">
+    <w:nsid w:val="6D5D618D"/>
+    <w:multiLevelType w:val="multilevel"/>
+    <w:tmpl w:val="CD863E5A"/>
+    <w:lvl w:ilvl="0">
+      <w:start w:val="1"/>
+      <w:numFmt w:val="bullet"/>
+      <w:lvlText w:val="●"/>
+      <w:lvlJc w:val="left"/>
+      <w:pPr>
+        <w:ind w:left="720" w:hanging="360"/>
+      </w:pPr>
+      <w:rPr>
+        <w:u w:val="none"/>
+      </w:rPr>
+    </w:lvl>
+    <w:lvl w:ilvl="1">
+      <w:start w:val="1"/>
+      <w:numFmt w:val="bullet"/>
+      <w:lvlText w:val="○"/>
+      <w:lvlJc w:val="left"/>
+      <w:pPr>
+        <w:ind w:left="1440" w:hanging="360"/>
+      </w:pPr>
+      <w:rPr>
+        <w:u w:val="none"/>
+      </w:rPr>
+    </w:lvl>
+    <w:lvl w:ilvl="2">
+      <w:start w:val="1"/>
+      <w:numFmt w:val="bullet"/>
+      <w:lvlText w:val="■"/>
+      <w:lvlJc w:val="left"/>
+      <w:pPr>
+        <w:ind w:left="2160" w:hanging="360"/>
+      </w:pPr>
+      <w:rPr>
+        <w:u w:val="none"/>
+      </w:rPr>
+    </w:lvl>
+    <w:lvl w:ilvl="3">
+      <w:start w:val="1"/>
+      <w:numFmt w:val="bullet"/>
+      <w:lvlText w:val="●"/>
+      <w:lvlJc w:val="left"/>
+      <w:pPr>
+        <w:ind w:left="2880" w:hanging="360"/>
+      </w:pPr>
+      <w:rPr>
+        <w:u w:val="none"/>
+      </w:rPr>
+    </w:lvl>
+    <w:lvl w:ilvl="4">
+      <w:start w:val="1"/>
+      <w:numFmt w:val="bullet"/>
+      <w:lvlText w:val="○"/>
+      <w:lvlJc w:val="left"/>
+      <w:pPr>
+        <w:ind w:left="3600" w:hanging="360"/>
+      </w:pPr>
+      <w:rPr>
+        <w:u w:val="none"/>
+      </w:rPr>
+    </w:lvl>
+    <w:lvl w:ilvl="5">
+      <w:start w:val="1"/>
+      <w:numFmt w:val="bullet"/>
+      <w:lvlText w:val="■"/>
+      <w:lvlJc w:val="left"/>
+      <w:pPr>
+        <w:ind w:left="4320" w:hanging="360"/>
+      </w:pPr>
+      <w:rPr>
+        <w:u w:val="none"/>
+      </w:rPr>
+    </w:lvl>
+    <w:lvl w:ilvl="6">
+      <w:start w:val="1"/>
+      <w:numFmt w:val="bullet"/>
+      <w:lvlText w:val="●"/>
+      <w:lvlJc w:val="left"/>
+      <w:pPr>
+        <w:ind w:left="5040" w:hanging="360"/>
+      </w:pPr>
+      <w:rPr>
+        <w:u w:val="none"/>
+      </w:rPr>
+    </w:lvl>
+    <w:lvl w:ilvl="7">
+      <w:start w:val="1"/>
+      <w:numFmt w:val="bullet"/>
+      <w:lvlText w:val="○"/>
+      <w:lvlJc w:val="left"/>
+      <w:pPr>
+        <w:ind w:left="5760" w:hanging="360"/>
+      </w:pPr>
+      <w:rPr>
+        <w:u w:val="none"/>
+      </w:rPr>
+    </w:lvl>
+    <w:lvl w:ilvl="8">
+      <w:start w:val="1"/>
+      <w:numFmt w:val="bullet"/>
+      <w:lvlText w:val="■"/>
+      <w:lvlJc w:val="left"/>
+      <w:pPr>
+        <w:ind w:left="6480" w:hanging="360"/>
+      </w:pPr>
+      <w:rPr>
+        <w:u w:val="none"/>
+      </w:rPr>
+    </w:lvl>
+  </w:abstractNum>
+  <w:abstractNum w:abstractNumId="28" w15:restartNumberingAfterBreak="0">
+    <w:nsid w:val="7C977D54"/>
+    <w:multiLevelType w:val="multilevel"/>
+    <w:tmpl w:val="CD863E5A"/>
     <w:lvl w:ilvl="0">
       <w:start w:val="1"/>
       <w:numFmt w:val="bullet"/>
@@ -6418,13 +6779,13 @@
     <w:abstractNumId w:val="12"/>
   </w:num>
   <w:num w:numId="4">
-    <w:abstractNumId w:val="24"/>
+    <w:abstractNumId w:val="25"/>
   </w:num>
   <w:num w:numId="5">
-    <w:abstractNumId w:val="25"/>
+    <w:abstractNumId w:val="26"/>
   </w:num>
   <w:num w:numId="6">
-    <w:abstractNumId w:val="23"/>
+    <w:abstractNumId w:val="24"/>
   </w:num>
   <w:num w:numId="7">
     <w:abstractNumId w:val="3"/>
@@ -6439,13 +6800,13 @@
     <w:abstractNumId w:val="1"/>
   </w:num>
   <w:num w:numId="11">
-    <w:abstractNumId w:val="20"/>
+    <w:abstractNumId w:val="21"/>
   </w:num>
   <w:num w:numId="12">
     <w:abstractNumId w:val="5"/>
   </w:num>
   <w:num w:numId="13">
-    <w:abstractNumId w:val="18"/>
+    <w:abstractNumId w:val="19"/>
   </w:num>
   <w:num w:numId="14">
     <w:abstractNumId w:val="7"/>
@@ -6454,22 +6815,22 @@
     <w:abstractNumId w:val="6"/>
   </w:num>
   <w:num w:numId="16">
-    <w:abstractNumId w:val="17"/>
+    <w:abstractNumId w:val="18"/>
   </w:num>
   <w:num w:numId="17">
-    <w:abstractNumId w:val="14"/>
+    <w:abstractNumId w:val="15"/>
   </w:num>
   <w:num w:numId="18">
-    <w:abstractNumId w:val="22"/>
+    <w:abstractNumId w:val="23"/>
   </w:num>
   <w:num w:numId="19">
     <w:abstractNumId w:val="2"/>
   </w:num>
   <w:num w:numId="20">
-    <w:abstractNumId w:val="21"/>
+    <w:abstractNumId w:val="22"/>
   </w:num>
   <w:num w:numId="21">
-    <w:abstractNumId w:val="16"/>
+    <w:abstractNumId w:val="17"/>
   </w:num>
   <w:num w:numId="22">
     <w:abstractNumId w:val="13"/>
@@ -6478,23 +6839,32 @@
     <w:abstractNumId w:val="10"/>
   </w:num>
   <w:num w:numId="24">
-    <w:abstractNumId w:val="15"/>
+    <w:abstractNumId w:val="16"/>
   </w:num>
   <w:num w:numId="25">
     <w:abstractNumId w:val="8"/>
   </w:num>
   <w:num w:numId="26">
-    <w:abstractNumId w:val="19"/>
+    <w:abstractNumId w:val="20"/>
+  </w:num>
+  <w:num w:numId="27">
+    <w:abstractNumId w:val="28"/>
+  </w:num>
+  <w:num w:numId="28">
+    <w:abstractNumId w:val="14"/>
+  </w:num>
+  <w:num w:numId="29">
+    <w:abstractNumId w:val="27"/>
   </w:num>
 </w:numbering>
 </file>
 
 <file path=word/styles.xml><?xml version="1.0" encoding="utf-8"?>
-<w:styles xmlns:mc="http://schemas.openxmlformats.org/markup-compatibility/2006" xmlns:r="http://schemas.openxmlformats.org/officeDocument/2006/relationships" xmlns:w="http://schemas.openxmlformats.org/wordprocessingml/2006/main" xmlns:w14="http://schemas.microsoft.com/office/word/2010/wordml" xmlns:w15="http://schemas.microsoft.com/office/word/2012/wordml" mc:Ignorable="w14 w15">
+<w:styles xmlns:mc="http://schemas.openxmlformats.org/markup-compatibility/2006" xmlns:r="http://schemas.openxmlformats.org/officeDocument/2006/relationships" xmlns:w="http://schemas.openxmlformats.org/wordprocessingml/2006/main" xmlns:w14="http://schemas.microsoft.com/office/word/2010/wordml" xmlns:w15="http://schemas.microsoft.com/office/word/2012/wordml" xmlns:w16cid="http://schemas.microsoft.com/office/word/2016/wordml/cid" xmlns:w16se="http://schemas.microsoft.com/office/word/2015/wordml/symex" mc:Ignorable="w14 w15 w16se w16cid">
   <w:docDefaults>
     <w:rPrDefault>
       <w:rPr>
-        <w:rFonts w:ascii="Arial" w:eastAsia="바탕" w:hAnsi="Arial" w:cs="Arial"/>
+        <w:rFonts w:ascii="Arial" w:eastAsia="Batang" w:hAnsi="Arial" w:cs="Arial"/>
         <w:sz w:val="22"/>
         <w:szCs w:val="22"/>
         <w:lang w:val="en" w:eastAsia="en-US" w:bidi="ar-SA"/>
@@ -6506,7 +6876,7 @@
       </w:pPr>
     </w:pPrDefault>
   </w:docDefaults>
-  <w:latentStyles w:defLockedState="0" w:defUIPriority="99" w:defSemiHidden="0" w:defUnhideWhenUsed="0" w:defQFormat="0" w:count="380">
+  <w:latentStyles w:defLockedState="0" w:defUIPriority="99" w:defSemiHidden="0" w:defUnhideWhenUsed="0" w:defQFormat="0" w:count="377">
     <w:lsdException w:name="Normal" w:uiPriority="0" w:qFormat="1"/>
     <w:lsdException w:name="heading 1" w:uiPriority="9" w:qFormat="1"/>
     <w:lsdException w:name="heading 2" w:semiHidden="1" w:uiPriority="9" w:unhideWhenUsed="1" w:qFormat="1"/>
@@ -6663,15 +7033,6 @@
     <w:lsdException w:name="Balloon Text" w:semiHidden="1" w:unhideWhenUsed="1"/>
     <w:lsdException w:name="Table Grid" w:uiPriority="39"/>
     <w:lsdException w:name="Table Theme" w:semiHidden="1" w:unhideWhenUsed="1"/>
-    <w:lsdException w:name="Note Level 1" w:semiHidden="1" w:unhideWhenUsed="1"/>
-    <w:lsdException w:name="Note Level 2" w:semiHidden="1" w:unhideWhenUsed="1"/>
-    <w:lsdException w:name="Note Level 3" w:semiHidden="1" w:unhideWhenUsed="1"/>
-    <w:lsdException w:name="Note Level 4" w:semiHidden="1" w:unhideWhenUsed="1"/>
-    <w:lsdException w:name="Note Level 5" w:semiHidden="1" w:unhideWhenUsed="1"/>
-    <w:lsdException w:name="Note Level 6" w:semiHidden="1" w:unhideWhenUsed="1"/>
-    <w:lsdException w:name="Note Level 7" w:semiHidden="1" w:unhideWhenUsed="1"/>
-    <w:lsdException w:name="Note Level 8" w:semiHidden="1" w:unhideWhenUsed="1"/>
-    <w:lsdException w:name="Note Level 9" w:semiHidden="1" w:unhideWhenUsed="1"/>
     <w:lsdException w:name="Placeholder Text" w:semiHidden="1"/>
     <w:lsdException w:name="No Spacing" w:uiPriority="1" w:qFormat="1"/>
     <w:lsdException w:name="Light Shading" w:uiPriority="60"/>
@@ -7048,7 +7409,6 @@
       <w:spacing w:line="240" w:lineRule="auto"/>
     </w:pPr>
     <w:tblPr>
-      <w:tblInd w:w="0" w:type="dxa"/>
       <w:tblBorders>
         <w:top w:val="single" w:sz="4" w:space="0" w:color="auto"/>
         <w:left w:val="single" w:sz="4" w:space="0" w:color="auto"/>
@@ -7057,12 +7417,6 @@
         <w:insideH w:val="single" w:sz="4" w:space="0" w:color="auto"/>
         <w:insideV w:val="single" w:sz="4" w:space="0" w:color="auto"/>
       </w:tblBorders>
-      <w:tblCellMar>
-        <w:top w:w="0" w:type="dxa"/>
-        <w:left w:w="108" w:type="dxa"/>
-        <w:bottom w:w="0" w:type="dxa"/>
-        <w:right w:w="108" w:type="dxa"/>
-      </w:tblCellMar>
     </w:tblPr>
   </w:style>
   <w:style w:type="paragraph" w:styleId="ListParagraph">

</xml_diff>